<commit_message>
New draft post Mar revisions
</commit_message>
<xml_diff>
--- a/writing/Pendleton_ISME_PostReview_SupportingInformation_20250926.docx
+++ b/writing/Pendleton_ISME_PostReview_SupportingInformation_20250926.docx
@@ -35,7 +35,23 @@
           <w:b/>
           <w:bCs/>
         </w:rPr>
-        <w:t>Interpreting UniFrac with Absolute Abundance: A Conceptual and Practical Guide</w:t>
+        <w:t xml:space="preserve">Interpreting </w:t>
+      </w:r>
+      <w:proofErr w:type="spellStart"/>
+      <w:r>
+        <w:rPr>
+          <w:b/>
+          <w:bCs/>
+        </w:rPr>
+        <w:t>UniFrac</w:t>
+      </w:r>
+      <w:proofErr w:type="spellEnd"/>
+      <w:r>
+        <w:rPr>
+          <w:b/>
+          <w:bCs/>
+        </w:rPr>
+        <w:t xml:space="preserve"> with Absolute Abundance: A Conceptual and Practical Guide</w:t>
       </w:r>
     </w:p>
     <w:p>
@@ -127,11 +143,7 @@
     <w:p>
       <w:r>
         <w:tab/>
-        <w:t xml:space="preserve">Sequencing data and identifying metadata were downloaded from the Sequence Read Archive (SRA), from BioProject </w:t>
-      </w:r>
-      <w:commentRangeStart w:id="3"/>
-      <w:r>
-        <w:t xml:space="preserve">IDs </w:t>
+        <w:t xml:space="preserve">Sequencing data and identifying metadata were downloaded from the Sequence Read Archive (SRA), from BioProject IDs </w:t>
       </w:r>
       <w:r>
         <w:t>PRJNA815056,  </w:t>
@@ -151,12 +163,17 @@
         </w:rPr>
         <w:t>, PRJNA1212049</w:t>
       </w:r>
-      <w:commentRangeEnd w:id="3"/>
-      <w:r>
-        <w:rPr>
-          <w:rStyle w:val="CommentReference"/>
-        </w:rPr>
-        <w:commentReference w:id="3"/>
+      <w:r>
+        <w:rPr>
+          <w:color w:val="000000" w:themeColor="text1"/>
+        </w:rPr>
+        <w:t xml:space="preserve">, and </w:t>
+      </w:r>
+      <w:r>
+        <w:rPr>
+          <w:color w:val="000000" w:themeColor="text1"/>
+        </w:rPr>
+        <w:t>PRJNA302180</w:t>
       </w:r>
       <w:r>
         <w:rPr>
@@ -225,7 +242,15 @@
         <w:t xml:space="preserve">. </w:t>
       </w:r>
       <w:r>
-        <w:t xml:space="preserve">Full details and code of the Pendleton et al. 2025 data analysis are included within that paper and associated Github repository and not shown here. </w:t>
+        <w:t xml:space="preserve">Full details and code of the Pendleton et al. 2025 data analysis are included within that paper and associated </w:t>
+      </w:r>
+      <w:proofErr w:type="spellStart"/>
+      <w:r>
+        <w:t>Github</w:t>
+      </w:r>
+      <w:proofErr w:type="spellEnd"/>
+      <w:r>
+        <w:t xml:space="preserve"> repository and not shown here. </w:t>
       </w:r>
       <w:r>
         <w:t xml:space="preserve">Each dataset varied substantially in terms of which 16S region it targeted, sequencing strategy, and read quality, so ASV generation varied between them in terms of primer removal, filtering, and trimming (see code for </w:t>
@@ -294,7 +319,15 @@
     <w:p>
       <w:r>
         <w:tab/>
-        <w:t>Phylogenetic trees were built using alignment via MAFFT followed by FastTree under a generalized time-reversible model</w:t>
+        <w:t xml:space="preserve">Phylogenetic trees were built using alignment via MAFFT followed by </w:t>
+      </w:r>
+      <w:proofErr w:type="spellStart"/>
+      <w:r>
+        <w:t>FastTree</w:t>
+      </w:r>
+      <w:proofErr w:type="spellEnd"/>
+      <w:r>
+        <w:t xml:space="preserve"> under a generalized time-reversible model</w:t>
       </w:r>
       <w:r>
         <w:t xml:space="preserve"> </w:t>
@@ -318,7 +351,15 @@
         <w:fldChar w:fldCharType="end"/>
       </w:r>
       <w:r>
-        <w:t>. Trees were visualized via ggtree in R, and anomalously long branches were removed</w:t>
+        <w:t xml:space="preserve">. Trees were visualized via </w:t>
+      </w:r>
+      <w:proofErr w:type="spellStart"/>
+      <w:r>
+        <w:t>ggtree</w:t>
+      </w:r>
+      <w:proofErr w:type="spellEnd"/>
+      <w:r>
+        <w:t xml:space="preserve"> in R, and anomalously long branches were removed</w:t>
       </w:r>
       <w:r>
         <w:t xml:space="preserve"> using ape</w:t>
@@ -345,8 +386,13 @@
         <w:fldChar w:fldCharType="end"/>
       </w:r>
       <w:r>
-        <w:t>. Trees, metadata, taxonomy, and ASV abundances (OTU tables) were organized and analyzed using phyloseq</w:t>
-      </w:r>
+        <w:t xml:space="preserve">. Trees, metadata, taxonomy, and ASV abundances (OTU tables) were organized and analyzed using </w:t>
+      </w:r>
+      <w:proofErr w:type="spellStart"/>
+      <w:r>
+        <w:t>phyloseq</w:t>
+      </w:r>
+      <w:proofErr w:type="spellEnd"/>
       <w:r>
         <w:t xml:space="preserve"> </w:t>
       </w:r>
@@ -409,7 +455,31 @@
         <w:tab/>
       </w:r>
       <w:r>
-        <w:t>To generate rarefied ASV tables of equal sequencing depth, ASV abundance matrices were subsampled using a multivariate hypergeometric distribution via the rmvhyper function in the extraDistr package (see generate_rarefied_abs_tables.R)</w:t>
+        <w:t xml:space="preserve">To generate rarefied ASV tables of equal sequencing depth, ASV abundance matrices were subsampled using a multivariate hypergeometric distribution via the </w:t>
+      </w:r>
+      <w:proofErr w:type="spellStart"/>
+      <w:r>
+        <w:t>rmvhyper</w:t>
+      </w:r>
+      <w:proofErr w:type="spellEnd"/>
+      <w:r>
+        <w:t xml:space="preserve"> function in the </w:t>
+      </w:r>
+      <w:proofErr w:type="spellStart"/>
+      <w:r>
+        <w:t>extraDistr</w:t>
+      </w:r>
+      <w:proofErr w:type="spellEnd"/>
+      <w:r>
+        <w:t xml:space="preserve"> package (see </w:t>
+      </w:r>
+      <w:proofErr w:type="spellStart"/>
+      <w:r>
+        <w:t>generate_rarefied_abs_tables.R</w:t>
+      </w:r>
+      <w:proofErr w:type="spellEnd"/>
+      <w:r>
+        <w:t>)</w:t>
       </w:r>
       <w:r>
         <w:t xml:space="preserve"> </w:t>
@@ -433,7 +503,15 @@
         <w:fldChar w:fldCharType="end"/>
       </w:r>
       <w:r>
-        <w:t>. Each ASV was then converted to relative abundances, and then to absolute abundances by multiplying the relative abundance by each samples cell count or 16S copy number. Bray-Curtis dissimilarities were calculated via the vegdist function in vegan</w:t>
+        <w:t xml:space="preserve">. Each ASV was then converted to relative abundances, and then to absolute abundances by multiplying the relative abundance by each samples cell count or 16S copy number. Bray-Curtis dissimilarities were calculated via the </w:t>
+      </w:r>
+      <w:proofErr w:type="spellStart"/>
+      <w:r>
+        <w:t>vegdist</w:t>
+      </w:r>
+      <w:proofErr w:type="spellEnd"/>
+      <w:r>
+        <w:t xml:space="preserve"> function in vegan</w:t>
       </w:r>
       <w:r>
         <w:t xml:space="preserve"> </w:t>
@@ -460,7 +538,23 @@
         <w:t xml:space="preserve">. </w:t>
       </w:r>
       <w:r>
-        <w:t>Unless otherwise noted, all Unifrac distances were calculated via the GUnifrac package</w:t>
+        <w:t xml:space="preserve">Unless otherwise noted, all </w:t>
+      </w:r>
+      <w:proofErr w:type="spellStart"/>
+      <w:r>
+        <w:t>Unifrac</w:t>
+      </w:r>
+      <w:proofErr w:type="spellEnd"/>
+      <w:r>
+        <w:t xml:space="preserve"> distances were calculated via the </w:t>
+      </w:r>
+      <w:proofErr w:type="spellStart"/>
+      <w:r>
+        <w:t>GUnifrac</w:t>
+      </w:r>
+      <w:proofErr w:type="spellEnd"/>
+      <w:r>
+        <w:t xml:space="preserve"> package</w:t>
       </w:r>
       <w:r>
         <w:t xml:space="preserve"> </w:t>
@@ -637,7 +731,6 @@
         <w:tab/>
         <w:t xml:space="preserve">To estimate the impact of random error on quantification methods, we used the mouse gut dataset, focusing only on the stool samples. These samples ranged in 16S copy number from </w:t>
       </w:r>
-      <w:commentRangeStart w:id="4"/>
       <w:r>
         <w:t>10</w:t>
       </w:r>
@@ -645,7 +738,13 @@
         <w:rPr>
           <w:vertAlign w:val="superscript"/>
         </w:rPr>
-        <w:t>10</w:t>
+        <w:t>1</w:t>
+      </w:r>
+      <w:r>
+        <w:rPr>
+          <w:vertAlign w:val="superscript"/>
+        </w:rPr>
+        <w:t>1</w:t>
       </w:r>
       <w:r>
         <w:t>-10</w:t>
@@ -654,19 +753,18 @@
         <w:rPr>
           <w:vertAlign w:val="superscript"/>
         </w:rPr>
-        <w:t>11</w:t>
-      </w:r>
-      <w:commentRangeEnd w:id="4"/>
-      <w:r>
-        <w:rPr>
-          <w:rStyle w:val="CommentReference"/>
-        </w:rPr>
-        <w:commentReference w:id="4"/>
+        <w:t>1</w:t>
       </w:r>
       <w:r>
         <w:rPr>
           <w:vertAlign w:val="superscript"/>
         </w:rPr>
+        <w:t>2</w:t>
+      </w:r>
+      <w:r>
+        <w:rPr>
+          <w:vertAlign w:val="superscript"/>
+        </w:rPr>
         <w:t xml:space="preserve"> </w:t>
       </w:r>
       <w:r>
@@ -679,7 +777,15 @@
         <w:t>th</w:t>
       </w:r>
       <w:r>
-        <w:t xml:space="preserve"> of that error percentage. This error was then randomly assigned a direction (by multiplying by a binomial distribution of -1 and 1), and multiplied by the copy number to create a deviation from the true value, which was added to the original value. For example, in the case of 50% error, we first drew a random selection of error values from a distribution with mean 0.5 and standard deviation of 0.05. These errors were then randomly assigned to be negative or positive, and multiplied by the original cell counts, plus the cell count itself. We repeated this fifty times. Across these fifty iterations, we first rarefied the ASV abundances to relative abundance and then normalized to absolute abundance using these error-added values. We then compared the absolute difference in </w:t>
+        <w:t xml:space="preserve"> of that error percentage. This error was then randomly assigned a direction (by multiplying by a binomial distribution of -1 and 1</w:t>
+      </w:r>
+      <w:proofErr w:type="gramStart"/>
+      <w:r>
+        <w:t>), and</w:t>
+      </w:r>
+      <w:proofErr w:type="gramEnd"/>
+      <w:r>
+        <w:t xml:space="preserve"> multiplied by the copy number to create a deviation from the true value, which was added to the original value. For example, in the case of 50% error, we first drew a random selection of error values from a distribution with mean 0.5 and standard deviation of 0.05. These errors were then randomly assigned to be negative or positive, and multiplied by the original cell counts, plus the cell count itself. We repeated this fifty times. Across these fifty iterations, we first rarefied the ASV abundances to relative abundance and then normalized to absolute abundance using these error-added values. We then compared the absolute difference in </w:t>
       </w:r>
       <w:r>
         <w:rPr>
@@ -751,7 +857,47 @@
         <w:t xml:space="preserve">Other packages used for general coding </w:t>
       </w:r>
       <w:r>
-        <w:t xml:space="preserve">and visualization include tidyverse, purr, patchwork, NatParksPalette, broom, corrr, ggpubr, and renv. All packages and version numbers are listed in Table S1. </w:t>
+        <w:t xml:space="preserve">and visualization include </w:t>
+      </w:r>
+      <w:proofErr w:type="spellStart"/>
+      <w:r>
+        <w:t>tidyverse</w:t>
+      </w:r>
+      <w:proofErr w:type="spellEnd"/>
+      <w:r>
+        <w:t xml:space="preserve">, purr, patchwork, </w:t>
+      </w:r>
+      <w:proofErr w:type="spellStart"/>
+      <w:r>
+        <w:t>NatParksPalette</w:t>
+      </w:r>
+      <w:proofErr w:type="spellEnd"/>
+      <w:r>
+        <w:t xml:space="preserve">, broom, </w:t>
+      </w:r>
+      <w:proofErr w:type="spellStart"/>
+      <w:r>
+        <w:t>corrr</w:t>
+      </w:r>
+      <w:proofErr w:type="spellEnd"/>
+      <w:r>
+        <w:t xml:space="preserve">, </w:t>
+      </w:r>
+      <w:proofErr w:type="spellStart"/>
+      <w:r>
+        <w:t>ggpubr</w:t>
+      </w:r>
+      <w:proofErr w:type="spellEnd"/>
+      <w:r>
+        <w:t xml:space="preserve">, and </w:t>
+      </w:r>
+      <w:proofErr w:type="spellStart"/>
+      <w:r>
+        <w:t>renv</w:t>
+      </w:r>
+      <w:proofErr w:type="spellEnd"/>
+      <w:r>
+        <w:t xml:space="preserve">. All packages and version numbers are listed in Table S1. </w:t>
       </w:r>
       <w:r>
         <w:rPr>
@@ -798,7 +944,7 @@
                     </pic:cNvPicPr>
                   </pic:nvPicPr>
                   <pic:blipFill>
-                    <a:blip r:embed="rId12"/>
+                    <a:blip r:embed="rId8"/>
                     <a:stretch>
                       <a:fillRect/>
                     </a:stretch>
@@ -1047,7 +1193,7 @@
         </w:rPr>
         <w:lastRenderedPageBreak/>
         <w:drawing>
-          <wp:inline distT="0" distB="0" distL="0" distR="0" wp14:anchorId="5EC99D80" wp14:editId="68B3CB3F">
+          <wp:inline distT="0" distB="0" distL="0" distR="0" wp14:anchorId="5EC99D80" wp14:editId="5A0156BD">
             <wp:extent cx="5914966" cy="2480730"/>
             <wp:effectExtent l="0" t="0" r="3810" b="0"/>
             <wp:docPr id="27" name="Picture"/>
@@ -1062,7 +1208,7 @@
                     </pic:cNvPicPr>
                   </pic:nvPicPr>
                   <pic:blipFill>
-                    <a:blip r:embed="rId13" cstate="print">
+                    <a:blip r:embed="rId9" cstate="print">
                       <a:extLst>
                         <a:ext uri="{28A0092B-C50C-407E-A947-70E740481C1C}">
                           <a14:useLocalDpi xmlns:a14="http://schemas.microsoft.com/office/drawing/2010/main" val="0"/>
@@ -1230,18 +1376,18 @@
         </w:rPr>
         <w:lastRenderedPageBreak/>
         <w:drawing>
-          <wp:anchor distT="0" distB="0" distL="114300" distR="114300" simplePos="0" relativeHeight="251658240" behindDoc="0" locked="0" layoutInCell="1" allowOverlap="1" wp14:anchorId="3B1E693B" wp14:editId="44538447">
+          <wp:anchor distT="0" distB="0" distL="114300" distR="114300" simplePos="0" relativeHeight="251658240" behindDoc="0" locked="0" layoutInCell="1" allowOverlap="1" wp14:anchorId="3B1E693B" wp14:editId="53F1125E">
             <wp:simplePos x="0" y="0"/>
             <wp:positionH relativeFrom="margin">
-              <wp:posOffset>-203</wp:posOffset>
+              <wp:posOffset>0</wp:posOffset>
             </wp:positionH>
             <wp:positionV relativeFrom="margin">
               <wp:posOffset>0</wp:posOffset>
             </wp:positionV>
-            <wp:extent cx="5943600" cy="7138670"/>
+            <wp:extent cx="5943600" cy="7138035"/>
             <wp:effectExtent l="0" t="0" r="0" b="0"/>
             <wp:wrapSquare wrapText="bothSides"/>
-            <wp:docPr id="1386141154" name="Picture 2" descr="A chart of different types of data&#10;&#10;AI-generated content may be incorrect."/>
+            <wp:docPr id="1386141154" name="Picture 2"/>
             <wp:cNvGraphicFramePr>
               <a:graphicFrameLocks xmlns:a="http://schemas.openxmlformats.org/drawingml/2006/main" noChangeAspect="1"/>
             </wp:cNvGraphicFramePr>
@@ -1249,11 +1395,11 @@
               <a:graphicData uri="http://schemas.openxmlformats.org/drawingml/2006/picture">
                 <pic:pic xmlns:pic="http://schemas.openxmlformats.org/drawingml/2006/picture">
                   <pic:nvPicPr>
-                    <pic:cNvPr id="1386141154" name="Picture 2" descr="A chart of different types of data&#10;&#10;AI-generated content may be incorrect."/>
+                    <pic:cNvPr id="1386141154" name="Picture 2"/>
                     <pic:cNvPicPr/>
                   </pic:nvPicPr>
                   <pic:blipFill>
-                    <a:blip r:embed="rId14" cstate="print">
+                    <a:blip r:embed="rId10" cstate="print">
                       <a:extLst>
                         <a:ext uri="{28A0092B-C50C-407E-A947-70E740481C1C}">
                           <a14:useLocalDpi xmlns:a14="http://schemas.microsoft.com/office/drawing/2010/main" val="0"/>
@@ -1267,7 +1413,7 @@
                   <pic:spPr>
                     <a:xfrm>
                       <a:off x="0" y="0"/>
-                      <a:ext cx="5943600" cy="7138670"/>
+                      <a:ext cx="5943600" cy="7138035"/>
                     </a:xfrm>
                     <a:prstGeom prst="rect">
                       <a:avLst/>
@@ -1290,15 +1436,7 @@
           <w:i/>
           <w:iCs/>
         </w:rPr>
-        <w:t xml:space="preserve">Figure S3. </w:t>
-      </w:r>
-      <w:commentRangeStart w:id="5"/>
-      <w:r>
-        <w:rPr>
-          <w:i/>
-          <w:iCs/>
-        </w:rPr>
-        <w:t xml:space="preserve">Principal Coordinate </w:t>
+        <w:t xml:space="preserve">Figure S3. Principal Coordinate </w:t>
       </w:r>
       <w:r>
         <w:rPr>
@@ -1387,17 +1525,7 @@
         <w:fldChar w:fldCharType="end"/>
       </w:r>
       <w:r>
-        <w:t xml:space="preserve">). </w:t>
-      </w:r>
-      <w:commentRangeEnd w:id="5"/>
-      <w:r>
-        <w:rPr>
-          <w:rStyle w:val="CommentReference"/>
-        </w:rPr>
-        <w:commentReference w:id="5"/>
-      </w:r>
-      <w:r>
-        <w:t xml:space="preserve">Both </w:t>
+        <w:t xml:space="preserve">). Both </w:t>
       </w:r>
       <w:r>
         <w:rPr>
@@ -1464,37 +1592,20 @@
         </w:rPr>
       </w:pPr>
       <w:r>
-        <w:rPr>
-          <w:rFonts w:eastAsiaTheme="minorEastAsia"/>
-        </w:rPr>
         <w:br w:type="page"/>
       </w:r>
     </w:p>
     <w:p>
-      <w:pPr>
-        <w:rPr>
-          <w:i/>
-          <w:iCs/>
-        </w:rPr>
-      </w:pPr>
       <w:r>
         <w:rPr>
           <w:noProof/>
         </w:rPr>
         <w:lastRenderedPageBreak/>
         <w:drawing>
-          <wp:anchor distT="0" distB="0" distL="114300" distR="114300" simplePos="0" relativeHeight="251660288" behindDoc="0" locked="0" layoutInCell="1" allowOverlap="1" wp14:anchorId="63D42538" wp14:editId="56AA2741">
-            <wp:simplePos x="0" y="0"/>
-            <wp:positionH relativeFrom="margin">
-              <wp:align>center</wp:align>
-            </wp:positionH>
-            <wp:positionV relativeFrom="margin">
-              <wp:align>top</wp:align>
-            </wp:positionV>
-            <wp:extent cx="5283200" cy="7315200"/>
+          <wp:inline distT="0" distB="0" distL="0" distR="0" wp14:anchorId="01C500AF" wp14:editId="78397415">
+            <wp:extent cx="5486400" cy="2743200"/>
             <wp:effectExtent l="0" t="0" r="0" b="0"/>
-            <wp:wrapSquare wrapText="bothSides"/>
-            <wp:docPr id="691168115" name="Picture 3" descr="A chart of a graph&#10;&#10;AI-generated content may be incorrect."/>
+            <wp:docPr id="639177647" name="Picture 4"/>
             <wp:cNvGraphicFramePr>
               <a:graphicFrameLocks xmlns:a="http://schemas.openxmlformats.org/drawingml/2006/main" noChangeAspect="1"/>
             </wp:cNvGraphicFramePr>
@@ -1502,121 +1613,11 @@
               <a:graphicData uri="http://schemas.openxmlformats.org/drawingml/2006/picture">
                 <pic:pic xmlns:pic="http://schemas.openxmlformats.org/drawingml/2006/picture">
                   <pic:nvPicPr>
-                    <pic:cNvPr id="691168115" name="Picture 3" descr="A chart of a graph&#10;&#10;AI-generated content may be incorrect."/>
+                    <pic:cNvPr id="639177647" name="Picture 4"/>
                     <pic:cNvPicPr/>
                   </pic:nvPicPr>
                   <pic:blipFill>
-                    <a:blip r:embed="rId15" cstate="print">
-                      <a:extLst>
-                        <a:ext uri="{28A0092B-C50C-407E-A947-70E740481C1C}">
-                          <a14:useLocalDpi xmlns:a14="http://schemas.microsoft.com/office/drawing/2010/main" val="0"/>
-                        </a:ext>
-                      </a:extLst>
-                    </a:blip>
-                    <a:stretch>
-                      <a:fillRect/>
-                    </a:stretch>
-                  </pic:blipFill>
-                  <pic:spPr>
-                    <a:xfrm>
-                      <a:off x="0" y="0"/>
-                      <a:ext cx="5283200" cy="7315200"/>
-                    </a:xfrm>
-                    <a:prstGeom prst="rect">
-                      <a:avLst/>
-                    </a:prstGeom>
-                  </pic:spPr>
-                </pic:pic>
-              </a:graphicData>
-            </a:graphic>
-            <wp14:sizeRelH relativeFrom="page">
-              <wp14:pctWidth>0</wp14:pctWidth>
-            </wp14:sizeRelH>
-            <wp14:sizeRelV relativeFrom="page">
-              <wp14:pctHeight>0</wp14:pctHeight>
-            </wp14:sizeRelV>
-          </wp:anchor>
-        </w:drawing>
-      </w:r>
-    </w:p>
-    <w:p>
-      <w:r>
-        <w:rPr>
-          <w:i/>
-          <w:iCs/>
-        </w:rPr>
-        <w:t xml:space="preserve">Figure S4. Conceptual overview of rarefaction approach. </w:t>
-      </w:r>
-      <w:r>
-        <w:t xml:space="preserve">First, samples were assessed for anomalously low read counts and discarded (sequencing blanks and controls were also removed). For rarefaction, each sample in ASV table was subsampled to equal </w:t>
-      </w:r>
-      <w:r>
-        <w:rPr>
-          <w:i/>
-          <w:iCs/>
-        </w:rPr>
-        <w:t>sequencing</w:t>
-      </w:r>
-      <w:r>
-        <w:t xml:space="preserve"> depth (# of </w:t>
-      </w:r>
-      <w:r>
-        <w:lastRenderedPageBreak/>
-        <w:t xml:space="preserve">reads) across 100 iterations, creating 100 rarefied ASV tables. These tables were then converted to relative abundance by dividing each ASV’s count by the equal sequencing depth (rounding was not performed). Then, each ASV’s absolute abundance within a given sample was calculated by multiplying its relative abundance by that sample’s total cell count or 16S copy number. Methods to predict genomic 16S copy number for a given ASV were not used </w:t>
-      </w:r>
-      <w:r>
-        <w:fldChar w:fldCharType="begin"/>
-      </w:r>
-      <w:r>
-        <w:instrText xml:space="preserve"> ADDIN ZOTERO_ITEM CSL_CITATION {"citationID":"YyG7oNj1","properties":{"formattedCitation":"[16]","plainCitation":"[16]","noteIndex":0},"citationItems":[{"id":956,"uris":["http://zotero.org/groups/5077571/items/3A7JYSWF"],"itemData":{"id":956,"type":"article-journal","container-title":"Nature Biotechnology","DOI":"10.1038/s41587-020-0548-6","ISSN":"1546-1696","issue":"6","journalAbbreviation":"Nat Biotechnol","language":"en","license":"2020 The Author(s), under exclusive licence to Springer Nature America, Inc.","note":"number: 6\npublisher: Nature Publishing Group","page":"685-688","source":"www.nature.com","title":"PICRUSt2 for prediction of metagenome functions","volume":"38","author":[{"family":"Douglas","given":"Gavin M."},{"family":"Maffei","given":"Vincent J."},{"family":"Zaneveld","given":"Jesse R."},{"family":"Yurgel","given":"Svetlana N."},{"family":"Brown","given":"James R."},{"family":"Taylor","given":"Christopher M."},{"family":"Huttenhower","given":"Curtis"},{"family":"Langille","given":"Morgan G. I."}],"issued":{"date-parts":[["2020",6]]},"citation-key":"douglasPICRUSt2PredictionMetagenome2020"}}],"schema":"https://github.com/citation-style-language/schema/raw/master/csl-citation.json"} </w:instrText>
-      </w:r>
-      <w:r>
-        <w:fldChar w:fldCharType="separate"/>
-      </w:r>
-      <w:r>
-        <w:rPr>
-          <w:noProof/>
-        </w:rPr>
-        <w:t>[16]</w:t>
-      </w:r>
-      <w:r>
-        <w:fldChar w:fldCharType="end"/>
-      </w:r>
-      <w:r>
-        <w:t>.</w:t>
-      </w:r>
-      <w:r>
-        <w:t xml:space="preserve"> Each distance/dissimilarity metric was then calculated across all 100 absolute-normalized ASV tables. The final distance/dissimilarity matrix was calculated by averaging all 100 iterations of each distance/dissimilarity calculation. Of note for future users: pruning the phylogenetic tree after rarefaction for each iteration is not necessary – ASVs removed from the dataset do not contribute nor change the calculated of Unifrac distances. </w:t>
-      </w:r>
-    </w:p>
-    <w:p>
-      <w:r>
-        <w:br w:type="page"/>
-      </w:r>
-    </w:p>
-    <w:p>
-      <w:r>
-        <w:rPr>
-          <w:noProof/>
-        </w:rPr>
-        <w:lastRenderedPageBreak/>
-        <w:drawing>
-          <wp:inline distT="0" distB="0" distL="0" distR="0" wp14:anchorId="01C500AF" wp14:editId="1A7F3525">
-            <wp:extent cx="5486400" cy="2743200"/>
-            <wp:effectExtent l="0" t="0" r="0" b="0"/>
-            <wp:docPr id="639177647" name="Picture 4" descr="A comparison of a number of samples&#10;&#10;AI-generated content may be incorrect."/>
-            <wp:cNvGraphicFramePr>
-              <a:graphicFrameLocks xmlns:a="http://schemas.openxmlformats.org/drawingml/2006/main" noChangeAspect="1"/>
-            </wp:cNvGraphicFramePr>
-            <a:graphic xmlns:a="http://schemas.openxmlformats.org/drawingml/2006/main">
-              <a:graphicData uri="http://schemas.openxmlformats.org/drawingml/2006/picture">
-                <pic:pic xmlns:pic="http://schemas.openxmlformats.org/drawingml/2006/picture">
-                  <pic:nvPicPr>
-                    <pic:cNvPr id="639177647" name="Picture 4" descr="A comparison of a number of samples&#10;&#10;AI-generated content may be incorrect."/>
-                    <pic:cNvPicPr/>
-                  </pic:nvPicPr>
-                  <pic:blipFill>
-                    <a:blip r:embed="rId16" cstate="print">
+                    <a:blip r:embed="rId11" cstate="print">
                       <a:extLst>
                         <a:ext uri="{28A0092B-C50C-407E-A947-70E740481C1C}">
                           <a14:useLocalDpi xmlns:a14="http://schemas.microsoft.com/office/drawing/2010/main" val="0"/>
@@ -1649,7 +1650,21 @@
           <w:i/>
           <w:iCs/>
         </w:rPr>
-        <w:t>Figure S5. Additional parameters which weakly influence computation time for GU</w:t>
+        <w:t>Figure S</w:t>
+      </w:r>
+      <w:r>
+        <w:rPr>
+          <w:i/>
+          <w:iCs/>
+        </w:rPr>
+        <w:t>4</w:t>
+      </w:r>
+      <w:r>
+        <w:rPr>
+          <w:i/>
+          <w:iCs/>
+        </w:rPr>
+        <w:t>. Additional parameters which weakly influence computation time for GU</w:t>
       </w:r>
       <w:r>
         <w:rPr>
@@ -1731,7 +1746,31 @@
         <w:t xml:space="preserve"> </w:t>
       </w:r>
       <w:r>
-        <w:t xml:space="preserve">was calculated 50 times across four alpha parameter sizes (1, 2, 4, 8; note unweighted Unifrac is also calculated by defualt) with a constant of 2,000 ASVs  and 10 samples. In both panels, </w:t>
+        <w:t xml:space="preserve">was calculated 50 times across four alpha parameter sizes (1, 2, 4, 8; note unweighted </w:t>
+      </w:r>
+      <w:proofErr w:type="spellStart"/>
+      <w:r>
+        <w:t>Unifrac</w:t>
+      </w:r>
+      <w:proofErr w:type="spellEnd"/>
+      <w:r>
+        <w:t xml:space="preserve"> is also calculated by </w:t>
+      </w:r>
+      <w:proofErr w:type="spellStart"/>
+      <w:r>
+        <w:t>defualt</w:t>
+      </w:r>
+      <w:proofErr w:type="spellEnd"/>
+      <w:r>
+        <w:t xml:space="preserve">) with a constant of 2,000 </w:t>
+      </w:r>
+      <w:proofErr w:type="gramStart"/>
+      <w:r>
+        <w:t>ASVs  and</w:t>
+      </w:r>
+      <w:proofErr w:type="gramEnd"/>
+      <w:r>
+        <w:t xml:space="preserve"> 10 samples. In both panels, </w:t>
       </w:r>
       <w:r>
         <w:rPr>
@@ -1843,7 +1882,54 @@
               <w:fldChar w:fldCharType="begin"/>
             </w:r>
             <w:r>
-              <w:instrText xml:space="preserve"> ADDIN ZOTERO_ITEM CSL_CITATION {"citationID":"bNHVKxSD","properties":{"formattedCitation":"[17]","plainCitation":"[17]","noteIndex":0},"citationItems":[{"id":1219,"uris":["http://zotero.org/groups/5077571/items/WFXVZW4Q"],"itemData":{"id":1219,"type":"report","event-place":"Vienna, Austria","genre":"manual","note":"Citation Key: R-base","publisher":"R Foundation for Statistical Computing","publisher-place":"Vienna, Austria","title":"R: A language and environment for statistical computing","URL":"https://www.R-project.org/","author":[{"literal":"R Core Team"}],"issued":{"date-parts":[["2022"]]},"citation-key":"R-base"}}],"schema":"https://github.com/citation-style-language/schema/raw/master/csl-citation.json"} </w:instrText>
+              <w:instrText xml:space="preserve"> ADDIN ZOTERO_ITEM CSL_CITATION {"citationID":"bNHVKxSD","properties":{"formattedCitation":"[16]","plainCitation":"[16]","noteIndex":0},"citationItems":[{"id":1219,"uris":["http://zotero.org/groups/5077571/items/WFXVZW4Q"],"itemData":{"id":1219,"type":"report","event-place":"Vienna, Austria","genre":"manual","note":"Citation Key: R-base","publisher":"R Foundation for Statistical Computing","publisher-place":"Vienna, Austria","title":"R: A language and environment for statistical computing","URL":"https://www.R-project.org/","author":[{"literal":"R Core Team"}],"issued":{"date-parts":[["2022"]]},"citation-key":"R-base"}}],"schema":"https://github.com/citation-style-language/schema/raw/master/csl-citation.json"} </w:instrText>
+            </w:r>
+            <w:r>
+              <w:fldChar w:fldCharType="separate"/>
+            </w:r>
+            <w:r>
+              <w:rPr>
+                <w:noProof/>
+              </w:rPr>
+              <w:t>[16]</w:t>
+            </w:r>
+            <w:r>
+              <w:fldChar w:fldCharType="end"/>
+            </w:r>
+          </w:p>
+        </w:tc>
+      </w:tr>
+      <w:tr>
+        <w:tc>
+          <w:tcPr>
+            <w:tcW w:w="2341" w:type="dxa"/>
+          </w:tcPr>
+          <w:p>
+            <w:r>
+              <w:t>RStudio</w:t>
+            </w:r>
+          </w:p>
+        </w:tc>
+        <w:tc>
+          <w:tcPr>
+            <w:tcW w:w="2210" w:type="dxa"/>
+          </w:tcPr>
+          <w:p>
+            <w:r>
+              <w:t>2024.12.1+563</w:t>
+            </w:r>
+          </w:p>
+        </w:tc>
+        <w:tc>
+          <w:tcPr>
+            <w:tcW w:w="4809" w:type="dxa"/>
+          </w:tcPr>
+          <w:p>
+            <w:r>
+              <w:fldChar w:fldCharType="begin"/>
+            </w:r>
+            <w:r>
+              <w:instrText xml:space="preserve"> ADDIN ZOTERO_ITEM CSL_CITATION {"citationID":"KScqevBO","properties":{"formattedCitation":"[17]","plainCitation":"[17]","noteIndex":0},"citationItems":[{"id":1056,"uris":["http://zotero.org/groups/5077571/items/HURZAA9U"],"itemData":{"id":1056,"type":"book","event-place":"Boston, MA","publisher":"RStudio, PBC.","publisher-place":"Boston, MA","title":"RStudio: Integrated Development Environment for R","URL":"http://www.rstudio.com/","author":[{"literal":"RStudio Team"}],"issued":{"date-parts":[["2020"]]},"citation-key":"rstudioteamRStudioIntegratedDevelopment2020"}}],"schema":"https://github.com/citation-style-language/schema/raw/master/csl-citation.json"} </w:instrText>
             </w:r>
             <w:r>
               <w:fldChar w:fldCharType="separate"/>
@@ -1866,9 +1952,11 @@
             <w:tcW w:w="2341" w:type="dxa"/>
           </w:tcPr>
           <w:p>
-            <w:r>
-              <w:t>RStudio</w:t>
-            </w:r>
+            <w:proofErr w:type="spellStart"/>
+            <w:r>
+              <w:t>tidyverse</w:t>
+            </w:r>
+            <w:proofErr w:type="spellEnd"/>
           </w:p>
         </w:tc>
         <w:tc>
@@ -1877,7 +1965,7 @@
           </w:tcPr>
           <w:p>
             <w:r>
-              <w:t>2024.12.1+563</w:t>
+              <w:t>2.0.0</w:t>
             </w:r>
           </w:p>
         </w:tc>
@@ -1890,7 +1978,7 @@
               <w:fldChar w:fldCharType="begin"/>
             </w:r>
             <w:r>
-              <w:instrText xml:space="preserve"> ADDIN ZOTERO_ITEM CSL_CITATION {"citationID":"KScqevBO","properties":{"formattedCitation":"[18]","plainCitation":"[18]","noteIndex":0},"citationItems":[{"id":1056,"uris":["http://zotero.org/groups/5077571/items/HURZAA9U"],"itemData":{"id":1056,"type":"book","event-place":"Boston, MA","publisher":"RStudio, PBC.","publisher-place":"Boston, MA","title":"RStudio: Integrated Development Environment for R","URL":"http://www.rstudio.com/","author":[{"literal":"RStudio Team"}],"issued":{"date-parts":[["2020"]]},"citation-key":"rstudioteamRStudioIntegratedDevelopment2020"}}],"schema":"https://github.com/citation-style-language/schema/raw/master/csl-citation.json"} </w:instrText>
+              <w:instrText xml:space="preserve"> ADDIN ZOTERO_ITEM CSL_CITATION {"citationID":"GbQsfBYq","properties":{"formattedCitation":"[18]","plainCitation":"[18]","noteIndex":0},"citationItems":[{"id":1280,"uris":["http://zotero.org/groups/5077571/items/SJCWAI4E"],"itemData":{"id":1280,"type":"report","genre":"manual","note":"Citation Key: R-tidyverse","title":"tidyverse: Easily install and load the tidyverse","URL":"https://CRAN.R-project.org/package=tidyverse","author":[{"family":"Wickham","given":"Hadley"}],"issued":{"date-parts":[["2023"]]},"citation-key":"R-tidyverse"}}],"schema":"https://github.com/citation-style-language/schema/raw/master/csl-citation.json"} </w:instrText>
             </w:r>
             <w:r>
               <w:fldChar w:fldCharType="separate"/>
@@ -1913,9 +2001,11 @@
             <w:tcW w:w="2341" w:type="dxa"/>
           </w:tcPr>
           <w:p>
-            <w:r>
-              <w:t>tidyverse</w:t>
-            </w:r>
+            <w:proofErr w:type="spellStart"/>
+            <w:r>
+              <w:t>phyloseq</w:t>
+            </w:r>
+            <w:proofErr w:type="spellEnd"/>
           </w:p>
         </w:tc>
         <w:tc>
@@ -1924,7 +2014,7 @@
           </w:tcPr>
           <w:p>
             <w:r>
-              <w:t>2.0.0</w:t>
+              <w:t>1.52.0</w:t>
             </w:r>
           </w:p>
         </w:tc>
@@ -1937,7 +2027,155 @@
               <w:fldChar w:fldCharType="begin"/>
             </w:r>
             <w:r>
-              <w:instrText xml:space="preserve"> ADDIN ZOTERO_ITEM CSL_CITATION {"citationID":"GbQsfBYq","properties":{"formattedCitation":"[19]","plainCitation":"[19]","noteIndex":0},"citationItems":[{"id":1280,"uris":["http://zotero.org/groups/5077571/items/SJCWAI4E"],"itemData":{"id":1280,"type":"report","genre":"manual","note":"Citation Key: R-tidyverse","title":"tidyverse: Easily install and load the tidyverse","URL":"https://CRAN.R-project.org/package=tidyverse","author":[{"family":"Wickham","given":"Hadley"}],"issued":{"date-parts":[["2023"]]},"citation-key":"R-tidyverse"}}],"schema":"https://github.com/citation-style-language/schema/raw/master/csl-citation.json"} </w:instrText>
+              <w:instrText xml:space="preserve"> ADDIN ZOTERO_ITEM CSL_CITATION {"citationID":"Do63TcPE","properties":{"formattedCitation":"[10]","plainCitation":"[10]","noteIndex":0},"citationItems":[{"id":1053,"uris":["http://zotero.org/groups/5077571/items/CJUJ3ICL"],"itemData":{"id":1053,"type":"article-journal","container-title":"PLoS ONE","issue":"4","page":"e61217","title":"phyloseq: An R package for reproducible interactive analysis and graphics of microbiome census data","volume":"8","author":[{"family":"McMurdie","given":"Paul J."},{"family":"Holmes","given":"Susan"}],"issued":{"date-parts":[["2013"]]},"citation-key":"mcmurdiePhyloseqPackageReproducible2013"}}],"schema":"https://github.com/citation-style-language/schema/raw/master/csl-citation.json"} </w:instrText>
+            </w:r>
+            <w:r>
+              <w:fldChar w:fldCharType="separate"/>
+            </w:r>
+            <w:r>
+              <w:rPr>
+                <w:noProof/>
+              </w:rPr>
+              <w:t>[10]</w:t>
+            </w:r>
+            <w:r>
+              <w:fldChar w:fldCharType="end"/>
+            </w:r>
+          </w:p>
+        </w:tc>
+      </w:tr>
+      <w:tr>
+        <w:tc>
+          <w:tcPr>
+            <w:tcW w:w="2341" w:type="dxa"/>
+          </w:tcPr>
+          <w:p>
+            <w:r>
+              <w:t>vegan</w:t>
+            </w:r>
+          </w:p>
+        </w:tc>
+        <w:tc>
+          <w:tcPr>
+            <w:tcW w:w="2210" w:type="dxa"/>
+          </w:tcPr>
+          <w:p>
+            <w:r>
+              <w:t>2.7-1</w:t>
+            </w:r>
+          </w:p>
+        </w:tc>
+        <w:tc>
+          <w:tcPr>
+            <w:tcW w:w="4809" w:type="dxa"/>
+          </w:tcPr>
+          <w:p>
+            <w:r>
+              <w:fldChar w:fldCharType="begin"/>
+            </w:r>
+            <w:r>
+              <w:instrText xml:space="preserve"> ADDIN ZOTERO_ITEM CSL_CITATION {"citationID":"XXi67jZx","properties":{"formattedCitation":"[12]","plainCitation":"[12]","noteIndex":0},"citationItems":[{"id":1282,"uris":["http://zotero.org/groups/5077571/items/SDB7WLXE"],"itemData":{"id":1282,"type":"report","genre":"manual","note":"Citation Key: R-vegan","title":"vegan: Community ecology package","URL":"https://github.com/vegandevs/vegan","author":[{"family":"Oksanen","given":"Jari"},{"family":"Simpson","given":"Gavin L."},{"family":"Blanchet","given":"F. Guillaume"},{"family":"Kindt","given":"Roeland"},{"family":"Legendre","given":"Pierre"},{"family":"Minchin","given":"Peter R."},{"family":"O'Hara","given":"R.B."},{"family":"Solymos","given":"Peter"},{"family":"Stevens","given":"M. Henry H."},{"family":"Szoecs","given":"Eduard"},{"family":"Wagner","given":"Helene"},{"family":"Barbour","given":"Matt"},{"family":"Bedward","given":"Michael"},{"family":"Bolker","given":"Ben"},{"family":"Borcard","given":"Daniel"},{"family":"Carvalho","given":"Gustavo"},{"family":"Chirico","given":"Michael"},{"family":"De Caceres","given":"Miquel"},{"family":"Durand","given":"Sebastien"},{"family":"Evangelista","given":"Heloisa Beatriz Antoniazi"},{"family":"FitzJohn","given":"Rich"},{"family":"Friendly","given":"Michael"},{"family":"Furneaux","given":"Brendan"},{"family":"Hannigan","given":"Geoffrey"},{"family":"Hill","given":"Mark O."},{"family":"Lahti","given":"Leo"},{"family":"McGlinn","given":"Dan"},{"family":"Ouellette","given":"Marie-Helene"},{"family":"Ribeiro Cunha","given":"Eduardo"},{"family":"Smith","given":"Tyler"},{"family":"Stier","given":"Adrian"},{"family":"Ter Braak","given":"Cajo J.F."},{"family":"Weedon","given":"James"}],"issued":{"date-parts":[["2022"]]},"citation-key":"R-vegan"}}],"schema":"https://github.com/citation-style-language/schema/raw/master/csl-citation.json"} </w:instrText>
+            </w:r>
+            <w:r>
+              <w:fldChar w:fldCharType="separate"/>
+            </w:r>
+            <w:r>
+              <w:rPr>
+                <w:noProof/>
+              </w:rPr>
+              <w:t>[12]</w:t>
+            </w:r>
+            <w:r>
+              <w:fldChar w:fldCharType="end"/>
+            </w:r>
+          </w:p>
+        </w:tc>
+      </w:tr>
+      <w:tr>
+        <w:tc>
+          <w:tcPr>
+            <w:tcW w:w="2341" w:type="dxa"/>
+          </w:tcPr>
+          <w:p>
+            <w:proofErr w:type="spellStart"/>
+            <w:r>
+              <w:t>GUniFrac</w:t>
+            </w:r>
+            <w:proofErr w:type="spellEnd"/>
+            <w:r>
+              <w:t>*</w:t>
+            </w:r>
+          </w:p>
+        </w:tc>
+        <w:tc>
+          <w:tcPr>
+            <w:tcW w:w="2210" w:type="dxa"/>
+          </w:tcPr>
+          <w:p>
+            <w:r>
+              <w:t>1.8.1</w:t>
+            </w:r>
+          </w:p>
+        </w:tc>
+        <w:tc>
+          <w:tcPr>
+            <w:tcW w:w="4809" w:type="dxa"/>
+          </w:tcPr>
+          <w:p>
+            <w:r>
+              <w:fldChar w:fldCharType="begin"/>
+            </w:r>
+            <w:r>
+              <w:instrText xml:space="preserve"> ADDIN ZOTERO_ITEM CSL_CITATION {"citationID":"F7LNLah1","properties":{"formattedCitation":"[13]","plainCitation":"[13]","noteIndex":0},"citationItems":[{"id":2017,"uris":["http://zotero.org/groups/5077571/items/W4RRRQEL"],"itemData":{"id":2017,"type":"article-journal","abstract":"Motivation: The human microbiome plays an important role in human disease and health. Identification of factors that affect the microbiome composition can provide insights into disease mechanism as well as suggest ways to modulate the microbiome composition for therapeutical purposes. Distance-based statistical tests have been applied to test the association of microbiome composition with environmental or biological covariates. The unweighted and weighted UniFrac distances are the most widely used distance measures. However, these two measures assign too much weight either to rare lineages or to most abundant lineages, which can lead to loss of power when the important composition change occurs in moderately abundant lineages., Results: We develop generalized UniFrac distances that extend the weighted and unweighted UniFrac distances for detecting a much wider range of biologically relevant changes. We evaluate the use of generalized UniFrac distances in associating microbiome composition with environmental covariates using extensive Monte Carlo simulations. Our results show that tests using the unweighted and weighted UniFrac distances are less powerful in detecting abundance change in moderately abundant lineages. In contrast, the generalized UniFrac distance is most powerful in detecting such changes, yet it retains nearly all its power for detecting rare and highly abundant lineages. The generalized UniFrac distance also has an overall better power than the joint use of unweighted/weighted UniFrac distances. Application to two real microbiome datasets has demonstrated gains in power in testing the associations between human microbiome and diet intakes and habitual smoking., Availability:\nhttp://cran.r-project.org/web/packages/GUniFrac, Contact:\nhongzhe@upenn.edu, Supplementary information:\nSupplementary data are available at Bioinformatics online.","container-title":"Bioinformatics","DOI":"10.1093/bioinformatics/bts342","ISSN":"1367-4803","issue":"16","journalAbbreviation":"Bioinformatics","note":"PMID: 22711789\nPMCID: PMC3413390","page":"2106-2113","source":"PubMed Central","title":"Associating microbiome composition with environmental covariates using generalized UniFrac distances","volume":"28","author":[{"family":"Chen","given":"Jun"},{"family":"Bittinger","given":"Kyle"},{"family":"Charlson","given":"Emily S."},{"family":"Hoffmann","given":"Christian"},{"family":"Lewis","given":"James"},{"family":"Wu","given":"Gary D."},{"family":"Collman","given":"Ronald G."},{"family":"Bushman","given":"Frederic D."},{"family":"Li","given":"Hongzhe"}],"issued":{"date-parts":[["2012",8,15]]},"citation-key":"chenAssociatingMicrobiomeComposition2012"}}],"schema":"https://github.com/citation-style-language/schema/raw/master/csl-citation.json"} </w:instrText>
+            </w:r>
+            <w:r>
+              <w:fldChar w:fldCharType="separate"/>
+            </w:r>
+            <w:r>
+              <w:rPr>
+                <w:noProof/>
+              </w:rPr>
+              <w:t>[13]</w:t>
+            </w:r>
+            <w:r>
+              <w:fldChar w:fldCharType="end"/>
+            </w:r>
+          </w:p>
+        </w:tc>
+      </w:tr>
+      <w:tr>
+        <w:tc>
+          <w:tcPr>
+            <w:tcW w:w="2341" w:type="dxa"/>
+          </w:tcPr>
+          <w:p>
+            <w:proofErr w:type="spellStart"/>
+            <w:r>
+              <w:t>ggtree</w:t>
+            </w:r>
+            <w:proofErr w:type="spellEnd"/>
+          </w:p>
+        </w:tc>
+        <w:tc>
+          <w:tcPr>
+            <w:tcW w:w="2210" w:type="dxa"/>
+          </w:tcPr>
+          <w:p>
+            <w:r>
+              <w:t>3.16.0</w:t>
+            </w:r>
+          </w:p>
+        </w:tc>
+        <w:tc>
+          <w:tcPr>
+            <w:tcW w:w="4809" w:type="dxa"/>
+          </w:tcPr>
+          <w:p>
+            <w:r>
+              <w:fldChar w:fldCharType="begin"/>
+            </w:r>
+            <w:r>
+              <w:instrText xml:space="preserve"> ADDIN ZOTERO_ITEM CSL_CITATION {"citationID":"9FmQ1VYz","properties":{"formattedCitation":"[19]","plainCitation":"[19]","noteIndex":0},"citationItems":[{"id":1378,"uris":["http://zotero.org/groups/5077571/items/QTR5IKR9"],"itemData":{"id":1378,"type":"article-journal","container-title":"iMeta","DOI":"10.1002/imt2.56","issue":"4","note":"Citation Key: ggtree2022b","page":"e56","title":"Ggtree: A serialized data object for visualization of a phylogenetic tree and annotation data","volume":"1","author":[{"family":"Xu","given":"Shuangbin"},{"family":"Li","given":"Lin"},{"family":"Luo","given":"Xiao"},{"family":"Chen","given":"Meijun"},{"family":"Tang","given":"Wenli"},{"family":"Zhan","given":"Li"},{"family":"Dai","given":"Zehan"},{"family":"Lam","given":"Tommy T."},{"family":"Guan","given":"Yi"},{"family":"Yu","given":"Guangchuang"}],"issued":{"date-parts":[["2022"]]},"citation-key":"ggtree2022b"}}],"schema":"https://github.com/citation-style-language/schema/raw/master/csl-citation.json"} </w:instrText>
             </w:r>
             <w:r>
               <w:fldChar w:fldCharType="separate"/>
@@ -1961,7 +2199,7 @@
           </w:tcPr>
           <w:p>
             <w:r>
-              <w:t>phyloseq</w:t>
+              <w:t>patchwork</w:t>
             </w:r>
           </w:p>
         </w:tc>
@@ -1971,7 +2209,7 @@
           </w:tcPr>
           <w:p>
             <w:r>
-              <w:t>1.52.0</w:t>
+              <w:t>1.3.1</w:t>
             </w:r>
           </w:p>
         </w:tc>
@@ -1984,148 +2222,7 @@
               <w:fldChar w:fldCharType="begin"/>
             </w:r>
             <w:r>
-              <w:instrText xml:space="preserve"> ADDIN ZOTERO_ITEM CSL_CITATION {"citationID":"Do63TcPE","properties":{"formattedCitation":"[10]","plainCitation":"[10]","noteIndex":0},"citationItems":[{"id":1053,"uris":["http://zotero.org/groups/5077571/items/CJUJ3ICL"],"itemData":{"id":1053,"type":"article-journal","container-title":"PLoS ONE","issue":"4","page":"e61217","title":"phyloseq: An R package for reproducible interactive analysis and graphics of microbiome census data","volume":"8","author":[{"family":"McMurdie","given":"Paul J."},{"family":"Holmes","given":"Susan"}],"issued":{"date-parts":[["2013"]]},"citation-key":"mcmurdiePhyloseqPackageReproducible2013"}}],"schema":"https://github.com/citation-style-language/schema/raw/master/csl-citation.json"} </w:instrText>
-            </w:r>
-            <w:r>
-              <w:fldChar w:fldCharType="separate"/>
-            </w:r>
-            <w:r>
-              <w:rPr>
-                <w:noProof/>
-              </w:rPr>
-              <w:t>[10]</w:t>
-            </w:r>
-            <w:r>
-              <w:fldChar w:fldCharType="end"/>
-            </w:r>
-          </w:p>
-        </w:tc>
-      </w:tr>
-      <w:tr>
-        <w:tc>
-          <w:tcPr>
-            <w:tcW w:w="2341" w:type="dxa"/>
-          </w:tcPr>
-          <w:p>
-            <w:r>
-              <w:t>vegan</w:t>
-            </w:r>
-          </w:p>
-        </w:tc>
-        <w:tc>
-          <w:tcPr>
-            <w:tcW w:w="2210" w:type="dxa"/>
-          </w:tcPr>
-          <w:p>
-            <w:r>
-              <w:t>2.7-1</w:t>
-            </w:r>
-          </w:p>
-        </w:tc>
-        <w:tc>
-          <w:tcPr>
-            <w:tcW w:w="4809" w:type="dxa"/>
-          </w:tcPr>
-          <w:p>
-            <w:r>
-              <w:fldChar w:fldCharType="begin"/>
-            </w:r>
-            <w:r>
-              <w:instrText xml:space="preserve"> ADDIN ZOTERO_ITEM CSL_CITATION {"citationID":"XXi67jZx","properties":{"formattedCitation":"[12]","plainCitation":"[12]","noteIndex":0},"citationItems":[{"id":1282,"uris":["http://zotero.org/groups/5077571/items/SDB7WLXE"],"itemData":{"id":1282,"type":"report","genre":"manual","note":"Citation Key: R-vegan","title":"vegan: Community ecology package","URL":"https://github.com/vegandevs/vegan","author":[{"family":"Oksanen","given":"Jari"},{"family":"Simpson","given":"Gavin L."},{"family":"Blanchet","given":"F. Guillaume"},{"family":"Kindt","given":"Roeland"},{"family":"Legendre","given":"Pierre"},{"family":"Minchin","given":"Peter R."},{"family":"O'Hara","given":"R.B."},{"family":"Solymos","given":"Peter"},{"family":"Stevens","given":"M. Henry H."},{"family":"Szoecs","given":"Eduard"},{"family":"Wagner","given":"Helene"},{"family":"Barbour","given":"Matt"},{"family":"Bedward","given":"Michael"},{"family":"Bolker","given":"Ben"},{"family":"Borcard","given":"Daniel"},{"family":"Carvalho","given":"Gustavo"},{"family":"Chirico","given":"Michael"},{"family":"De Caceres","given":"Miquel"},{"family":"Durand","given":"Sebastien"},{"family":"Evangelista","given":"Heloisa Beatriz Antoniazi"},{"family":"FitzJohn","given":"Rich"},{"family":"Friendly","given":"Michael"},{"family":"Furneaux","given":"Brendan"},{"family":"Hannigan","given":"Geoffrey"},{"family":"Hill","given":"Mark O."},{"family":"Lahti","given":"Leo"},{"family":"McGlinn","given":"Dan"},{"family":"Ouellette","given":"Marie-Helene"},{"family":"Ribeiro Cunha","given":"Eduardo"},{"family":"Smith","given":"Tyler"},{"family":"Stier","given":"Adrian"},{"family":"Ter Braak","given":"Cajo J.F."},{"family":"Weedon","given":"James"}],"issued":{"date-parts":[["2022"]]},"citation-key":"R-vegan"}}],"schema":"https://github.com/citation-style-language/schema/raw/master/csl-citation.json"} </w:instrText>
-            </w:r>
-            <w:r>
-              <w:fldChar w:fldCharType="separate"/>
-            </w:r>
-            <w:r>
-              <w:rPr>
-                <w:noProof/>
-              </w:rPr>
-              <w:t>[12]</w:t>
-            </w:r>
-            <w:r>
-              <w:fldChar w:fldCharType="end"/>
-            </w:r>
-          </w:p>
-        </w:tc>
-      </w:tr>
-      <w:tr>
-        <w:tc>
-          <w:tcPr>
-            <w:tcW w:w="2341" w:type="dxa"/>
-          </w:tcPr>
-          <w:p>
-            <w:r>
-              <w:t>GUniFrac*</w:t>
-            </w:r>
-          </w:p>
-        </w:tc>
-        <w:tc>
-          <w:tcPr>
-            <w:tcW w:w="2210" w:type="dxa"/>
-          </w:tcPr>
-          <w:p>
-            <w:r>
-              <w:t>1.8.1</w:t>
-            </w:r>
-          </w:p>
-        </w:tc>
-        <w:tc>
-          <w:tcPr>
-            <w:tcW w:w="4809" w:type="dxa"/>
-          </w:tcPr>
-          <w:p>
-            <w:r>
-              <w:fldChar w:fldCharType="begin"/>
-            </w:r>
-            <w:r>
-              <w:instrText xml:space="preserve"> ADDIN ZOTERO_ITEM CSL_CITATION {"citationID":"F7LNLah1","properties":{"formattedCitation":"[13]","plainCitation":"[13]","noteIndex":0},"citationItems":[{"id":2017,"uris":["http://zotero.org/groups/5077571/items/W4RRRQEL"],"itemData":{"id":2017,"type":"article-journal","abstract":"Motivation: The human microbiome plays an important role in human disease and health. Identification of factors that affect the microbiome composition can provide insights into disease mechanism as well as suggest ways to modulate the microbiome composition for therapeutical purposes. Distance-based statistical tests have been applied to test the association of microbiome composition with environmental or biological covariates. The unweighted and weighted UniFrac distances are the most widely used distance measures. However, these two measures assign too much weight either to rare lineages or to most abundant lineages, which can lead to loss of power when the important composition change occurs in moderately abundant lineages., Results: We develop generalized UniFrac distances that extend the weighted and unweighted UniFrac distances for detecting a much wider range of biologically relevant changes. We evaluate the use of generalized UniFrac distances in associating microbiome composition with environmental covariates using extensive Monte Carlo simulations. Our results show that tests using the unweighted and weighted UniFrac distances are less powerful in detecting abundance change in moderately abundant lineages. In contrast, the generalized UniFrac distance is most powerful in detecting such changes, yet it retains nearly all its power for detecting rare and highly abundant lineages. The generalized UniFrac distance also has an overall better power than the joint use of unweighted/weighted UniFrac distances. Application to two real microbiome datasets has demonstrated gains in power in testing the associations between human microbiome and diet intakes and habitual smoking., Availability:\nhttp://cran.r-project.org/web/packages/GUniFrac, Contact:\nhongzhe@upenn.edu, Supplementary information:\nSupplementary data are available at Bioinformatics online.","container-title":"Bioinformatics","DOI":"10.1093/bioinformatics/bts342","ISSN":"1367-4803","issue":"16","journalAbbreviation":"Bioinformatics","note":"PMID: 22711789\nPMCID: PMC3413390","page":"2106-2113","source":"PubMed Central","title":"Associating microbiome composition with environmental covariates using generalized UniFrac distances","volume":"28","author":[{"family":"Chen","given":"Jun"},{"family":"Bittinger","given":"Kyle"},{"family":"Charlson","given":"Emily S."},{"family":"Hoffmann","given":"Christian"},{"family":"Lewis","given":"James"},{"family":"Wu","given":"Gary D."},{"family":"Collman","given":"Ronald G."},{"family":"Bushman","given":"Frederic D."},{"family":"Li","given":"Hongzhe"}],"issued":{"date-parts":[["2012",8,15]]},"citation-key":"chenAssociatingMicrobiomeComposition2012"}}],"schema":"https://github.com/citation-style-language/schema/raw/master/csl-citation.json"} </w:instrText>
-            </w:r>
-            <w:r>
-              <w:fldChar w:fldCharType="separate"/>
-            </w:r>
-            <w:r>
-              <w:rPr>
-                <w:noProof/>
-              </w:rPr>
-              <w:t>[13]</w:t>
-            </w:r>
-            <w:r>
-              <w:fldChar w:fldCharType="end"/>
-            </w:r>
-          </w:p>
-        </w:tc>
-      </w:tr>
-      <w:tr>
-        <w:tc>
-          <w:tcPr>
-            <w:tcW w:w="2341" w:type="dxa"/>
-          </w:tcPr>
-          <w:p>
-            <w:r>
-              <w:t>ggtree</w:t>
-            </w:r>
-          </w:p>
-        </w:tc>
-        <w:tc>
-          <w:tcPr>
-            <w:tcW w:w="2210" w:type="dxa"/>
-          </w:tcPr>
-          <w:p>
-            <w:r>
-              <w:t>3.16.0</w:t>
-            </w:r>
-          </w:p>
-        </w:tc>
-        <w:tc>
-          <w:tcPr>
-            <w:tcW w:w="4809" w:type="dxa"/>
-          </w:tcPr>
-          <w:p>
-            <w:r>
-              <w:fldChar w:fldCharType="begin"/>
-            </w:r>
-            <w:r>
-              <w:instrText xml:space="preserve"> ADDIN ZOTERO_ITEM CSL_CITATION {"citationID":"9FmQ1VYz","properties":{"formattedCitation":"[20]","plainCitation":"[20]","noteIndex":0},"citationItems":[{"id":1378,"uris":["http://zotero.org/groups/5077571/items/QTR5IKR9"],"itemData":{"id":1378,"type":"article-journal","container-title":"iMeta","DOI":"10.1002/imt2.56","issue":"4","note":"Citation Key: ggtree2022b","page":"e56","title":"Ggtree: A serialized data object for visualization of a phylogenetic tree and annotation data","volume":"1","author":[{"family":"Xu","given":"Shuangbin"},{"family":"Li","given":"Lin"},{"family":"Luo","given":"Xiao"},{"family":"Chen","given":"Meijun"},{"family":"Tang","given":"Wenli"},{"family":"Zhan","given":"Li"},{"family":"Dai","given":"Zehan"},{"family":"Lam","given":"Tommy T."},{"family":"Guan","given":"Yi"},{"family":"Yu","given":"Guangchuang"}],"issued":{"date-parts":[["2022"]]},"citation-key":"ggtree2022b"}}],"schema":"https://github.com/citation-style-language/schema/raw/master/csl-citation.json"} </w:instrText>
+              <w:instrText xml:space="preserve"> ADDIN ZOTERO_ITEM CSL_CITATION {"citationID":"xYROKfSp","properties":{"formattedCitation":"[20]","plainCitation":"[20]","noteIndex":0},"citationItems":[{"id":1260,"uris":["http://zotero.org/groups/5077571/items/DQLCFF2N"],"itemData":{"id":1260,"type":"report","genre":"manual","note":"Citation Key: R-patchwork","title":"patchwork: The composer of plots","URL":"https://CRAN.R-project.org/package=patchwork","author":[{"family":"Pedersen","given":"Thomas Lin"}],"issued":{"date-parts":[["2024"]]},"citation-key":"R-patchwork"}}],"schema":"https://github.com/citation-style-language/schema/raw/master/csl-citation.json"} </w:instrText>
             </w:r>
             <w:r>
               <w:fldChar w:fldCharType="separate"/>
@@ -2148,9 +2245,11 @@
             <w:tcW w:w="2341" w:type="dxa"/>
           </w:tcPr>
           <w:p>
-            <w:r>
-              <w:t>patchwork</w:t>
-            </w:r>
+            <w:proofErr w:type="spellStart"/>
+            <w:r>
+              <w:t>NatParksPalettes</w:t>
+            </w:r>
+            <w:proofErr w:type="spellEnd"/>
           </w:p>
         </w:tc>
         <w:tc>
@@ -2159,7 +2258,7 @@
           </w:tcPr>
           <w:p>
             <w:r>
-              <w:t>1.3.1</w:t>
+              <w:t>0.2.0</w:t>
             </w:r>
           </w:p>
         </w:tc>
@@ -2172,7 +2271,7 @@
               <w:fldChar w:fldCharType="begin"/>
             </w:r>
             <w:r>
-              <w:instrText xml:space="preserve"> ADDIN ZOTERO_ITEM CSL_CITATION {"citationID":"xYROKfSp","properties":{"formattedCitation":"[21]","plainCitation":"[21]","noteIndex":0},"citationItems":[{"id":1260,"uris":["http://zotero.org/groups/5077571/items/DQLCFF2N"],"itemData":{"id":1260,"type":"report","genre":"manual","note":"Citation Key: R-patchwork","title":"patchwork: The composer of plots","URL":"https://CRAN.R-project.org/package=patchwork","author":[{"family":"Pedersen","given":"Thomas Lin"}],"issued":{"date-parts":[["2024"]]},"citation-key":"R-patchwork"}}],"schema":"https://github.com/citation-style-language/schema/raw/master/csl-citation.json"} </w:instrText>
+              <w:instrText xml:space="preserve"> ADDIN ZOTERO_ITEM CSL_CITATION {"citationID":"sZH7HQFR","properties":{"formattedCitation":"[21]","plainCitation":"[21]","noteIndex":0},"citationItems":[{"id":1258,"uris":["http://zotero.org/groups/5077571/items/ZCHKQJBX"],"itemData":{"id":1258,"type":"report","genre":"manual","note":"Citation Key: R-NatParksPalettes","title":"NatParksPalettes: Color palettes inspired by national parks","URL":"https://github.com/kevinsblake/NatParksPalettes","author":[{"family":"Blake","given":"Kevin"}],"issued":{"date-parts":[["2022"]]},"citation-key":"R-NatParksPalettes"}}],"schema":"https://github.com/citation-style-language/schema/raw/master/csl-citation.json"} </w:instrText>
             </w:r>
             <w:r>
               <w:fldChar w:fldCharType="separate"/>
@@ -2196,7 +2295,7 @@
           </w:tcPr>
           <w:p>
             <w:r>
-              <w:t>NatParksPalettes</w:t>
+              <w:t>ape</w:t>
             </w:r>
           </w:p>
         </w:tc>
@@ -2206,7 +2305,7 @@
           </w:tcPr>
           <w:p>
             <w:r>
-              <w:t>0.2.0</w:t>
+              <w:t>5.8-1</w:t>
             </w:r>
           </w:p>
         </w:tc>
@@ -2219,7 +2318,54 @@
               <w:fldChar w:fldCharType="begin"/>
             </w:r>
             <w:r>
-              <w:instrText xml:space="preserve"> ADDIN ZOTERO_ITEM CSL_CITATION {"citationID":"sZH7HQFR","properties":{"formattedCitation":"[22]","plainCitation":"[22]","noteIndex":0},"citationItems":[{"id":1258,"uris":["http://zotero.org/groups/5077571/items/ZCHKQJBX"],"itemData":{"id":1258,"type":"report","genre":"manual","note":"Citation Key: R-NatParksPalettes","title":"NatParksPalettes: Color palettes inspired by national parks","URL":"https://github.com/kevinsblake/NatParksPalettes","author":[{"family":"Blake","given":"Kevin"}],"issued":{"date-parts":[["2022"]]},"citation-key":"R-NatParksPalettes"}}],"schema":"https://github.com/citation-style-language/schema/raw/master/csl-citation.json"} </w:instrText>
+              <w:instrText xml:space="preserve"> ADDIN ZOTERO_ITEM CSL_CITATION {"citationID":"SQW8cIl2","properties":{"formattedCitation":"[9]","plainCitation":"[9]","noteIndex":0},"citationItems":[{"id":1311,"uris":["http://zotero.org/groups/5077571/items/WSWWL3L2"],"itemData":{"id":1311,"type":"report","genre":"manual","note":"Citation Key: R-ape","title":"ape: Analyses of phylogenetics and evolution","URL":"http://ape-package.ird.fr/","author":[{"family":"Paradis","given":"Emmanuel"},{"family":"Blomberg","given":"Simon"},{"family":"Bolker","given":"Ben"},{"family":"Brown","given":"Joseph"},{"family":"Claramunt","given":"Santiago"},{"family":"Claude","given":"Julien"},{"family":"Cuong","given":"Hoa Sien"},{"family":"Desper","given":"Richard"},{"family":"Didier","given":"Gilles"},{"family":"Durand","given":"Benoit"},{"family":"Dutheil","given":"Julien"},{"family":"Ewing","given":"RJ"},{"family":"Gascuel","given":"Olivier"},{"family":"Guillerme","given":"Thomas"},{"family":"Heibl","given":"Christoph"},{"family":"Ives","given":"Anthony"},{"family":"Jones","given":"Bradley"},{"family":"Krah","given":"Franz"},{"family":"Lawson","given":"Daniel"},{"family":"Lefort","given":"Vincent"},{"family":"Legendre","given":"Pierre"},{"family":"Lemon","given":"Jim"},{"family":"Louvel","given":"Guillaume"},{"family":"Marcon","given":"Eric"},{"family":"McCloskey","given":"Rosemary"},{"family":"Nylander","given":"Johan"},{"family":"Opgen-Rhein","given":"Rainer"},{"family":"Popescu","given":"Andrei-Alin"},{"family":"Royer-Carenzi","given":"Manuela"},{"family":"Schliep","given":"Klaus"},{"family":"Strimmer","given":"Korbinian"},{"family":"Vienne","given":"Damien","non-dropping-particle":"de"}],"issued":{"date-parts":[["2023"]]},"citation-key":"R-ape"}}],"schema":"https://github.com/citation-style-language/schema/raw/master/csl-citation.json"} </w:instrText>
+            </w:r>
+            <w:r>
+              <w:fldChar w:fldCharType="separate"/>
+            </w:r>
+            <w:r>
+              <w:rPr>
+                <w:noProof/>
+              </w:rPr>
+              <w:t>[9]</w:t>
+            </w:r>
+            <w:r>
+              <w:fldChar w:fldCharType="end"/>
+            </w:r>
+          </w:p>
+        </w:tc>
+      </w:tr>
+      <w:tr>
+        <w:tc>
+          <w:tcPr>
+            <w:tcW w:w="2341" w:type="dxa"/>
+          </w:tcPr>
+          <w:p>
+            <w:r>
+              <w:t>broom</w:t>
+            </w:r>
+          </w:p>
+        </w:tc>
+        <w:tc>
+          <w:tcPr>
+            <w:tcW w:w="2210" w:type="dxa"/>
+          </w:tcPr>
+          <w:p>
+            <w:r>
+              <w:t>1.0.8</w:t>
+            </w:r>
+          </w:p>
+        </w:tc>
+        <w:tc>
+          <w:tcPr>
+            <w:tcW w:w="4809" w:type="dxa"/>
+          </w:tcPr>
+          <w:p>
+            <w:r>
+              <w:fldChar w:fldCharType="begin"/>
+            </w:r>
+            <w:r>
+              <w:instrText xml:space="preserve"> ADDIN ZOTERO_ITEM CSL_CITATION {"citationID":"2SST9AaR","properties":{"formattedCitation":"[22]","plainCitation":"[22]","noteIndex":0},"citationItems":[{"id":1224,"uris":["http://zotero.org/groups/5077571/items/F735P5J7"],"itemData":{"id":1224,"type":"report","genre":"manual","note":"Citation Key: R-broom","title":"broom: Convert statistical objects into tidy tibbles","URL":"https://CRAN.R-project.org/package=broom","author":[{"family":"Robinson","given":"David"},{"family":"Hayes","given":"Alex"},{"family":"Couch","given":"Simon"}],"issued":{"date-parts":[["2023"]]},"citation-key":"R-broom"}}],"schema":"https://github.com/citation-style-language/schema/raw/master/csl-citation.json"} </w:instrText>
             </w:r>
             <w:r>
               <w:fldChar w:fldCharType="separate"/>
@@ -2242,9 +2388,11 @@
             <w:tcW w:w="2341" w:type="dxa"/>
           </w:tcPr>
           <w:p>
-            <w:r>
-              <w:t>ape</w:t>
-            </w:r>
+            <w:proofErr w:type="spellStart"/>
+            <w:r>
+              <w:t>corrr</w:t>
+            </w:r>
+            <w:proofErr w:type="spellEnd"/>
           </w:p>
         </w:tc>
         <w:tc>
@@ -2253,7 +2401,7 @@
           </w:tcPr>
           <w:p>
             <w:r>
-              <w:t>5.8-1</w:t>
+              <w:t>0.4.4</w:t>
             </w:r>
           </w:p>
         </w:tc>
@@ -2266,54 +2414,7 @@
               <w:fldChar w:fldCharType="begin"/>
             </w:r>
             <w:r>
-              <w:instrText xml:space="preserve"> ADDIN ZOTERO_ITEM CSL_CITATION {"citationID":"SQW8cIl2","properties":{"formattedCitation":"[9]","plainCitation":"[9]","noteIndex":0},"citationItems":[{"id":1311,"uris":["http://zotero.org/groups/5077571/items/WSWWL3L2"],"itemData":{"id":1311,"type":"report","genre":"manual","note":"Citation Key: R-ape","title":"ape: Analyses of phylogenetics and evolution","URL":"http://ape-package.ird.fr/","author":[{"family":"Paradis","given":"Emmanuel"},{"family":"Blomberg","given":"Simon"},{"family":"Bolker","given":"Ben"},{"family":"Brown","given":"Joseph"},{"family":"Claramunt","given":"Santiago"},{"family":"Claude","given":"Julien"},{"family":"Cuong","given":"Hoa Sien"},{"family":"Desper","given":"Richard"},{"family":"Didier","given":"Gilles"},{"family":"Durand","given":"Benoit"},{"family":"Dutheil","given":"Julien"},{"family":"Ewing","given":"RJ"},{"family":"Gascuel","given":"Olivier"},{"family":"Guillerme","given":"Thomas"},{"family":"Heibl","given":"Christoph"},{"family":"Ives","given":"Anthony"},{"family":"Jones","given":"Bradley"},{"family":"Krah","given":"Franz"},{"family":"Lawson","given":"Daniel"},{"family":"Lefort","given":"Vincent"},{"family":"Legendre","given":"Pierre"},{"family":"Lemon","given":"Jim"},{"family":"Louvel","given":"Guillaume"},{"family":"Marcon","given":"Eric"},{"family":"McCloskey","given":"Rosemary"},{"family":"Nylander","given":"Johan"},{"family":"Opgen-Rhein","given":"Rainer"},{"family":"Popescu","given":"Andrei-Alin"},{"family":"Royer-Carenzi","given":"Manuela"},{"family":"Schliep","given":"Klaus"},{"family":"Strimmer","given":"Korbinian"},{"family":"Vienne","given":"Damien","non-dropping-particle":"de"}],"issued":{"date-parts":[["2023"]]},"citation-key":"R-ape"}}],"schema":"https://github.com/citation-style-language/schema/raw/master/csl-citation.json"} </w:instrText>
-            </w:r>
-            <w:r>
-              <w:fldChar w:fldCharType="separate"/>
-            </w:r>
-            <w:r>
-              <w:rPr>
-                <w:noProof/>
-              </w:rPr>
-              <w:t>[9]</w:t>
-            </w:r>
-            <w:r>
-              <w:fldChar w:fldCharType="end"/>
-            </w:r>
-          </w:p>
-        </w:tc>
-      </w:tr>
-      <w:tr>
-        <w:tc>
-          <w:tcPr>
-            <w:tcW w:w="2341" w:type="dxa"/>
-          </w:tcPr>
-          <w:p>
-            <w:r>
-              <w:t>broom</w:t>
-            </w:r>
-          </w:p>
-        </w:tc>
-        <w:tc>
-          <w:tcPr>
-            <w:tcW w:w="2210" w:type="dxa"/>
-          </w:tcPr>
-          <w:p>
-            <w:r>
-              <w:t>1.0.8</w:t>
-            </w:r>
-          </w:p>
-        </w:tc>
-        <w:tc>
-          <w:tcPr>
-            <w:tcW w:w="4809" w:type="dxa"/>
-          </w:tcPr>
-          <w:p>
-            <w:r>
-              <w:fldChar w:fldCharType="begin"/>
-            </w:r>
-            <w:r>
-              <w:instrText xml:space="preserve"> ADDIN ZOTERO_ITEM CSL_CITATION {"citationID":"2SST9AaR","properties":{"formattedCitation":"[23]","plainCitation":"[23]","noteIndex":0},"citationItems":[{"id":1224,"uris":["http://zotero.org/groups/5077571/items/F735P5J7"],"itemData":{"id":1224,"type":"report","genre":"manual","note":"Citation Key: R-broom","title":"broom: Convert statistical objects into tidy tibbles","URL":"https://CRAN.R-project.org/package=broom","author":[{"family":"Robinson","given":"David"},{"family":"Hayes","given":"Alex"},{"family":"Couch","given":"Simon"}],"issued":{"date-parts":[["2023"]]},"citation-key":"R-broom"}}],"schema":"https://github.com/citation-style-language/schema/raw/master/csl-citation.json"} </w:instrText>
+              <w:instrText xml:space="preserve"> ADDIN ZOTERO_ITEM CSL_CITATION {"citationID":"qYtkcGfh","properties":{"formattedCitation":"[23]","plainCitation":"[23]","noteIndex":0},"citationItems":[{"id":2073,"uris":["http://zotero.org/groups/5077571/items/N8ICQNZB"],"itemData":{"id":2073,"type":"report","genre":"manual","note":"DOI: 10.32614/CRAN.package.corrr","title":"corrr: Correlations in R","URL":"https://CRAN.R-project.org/package=corrr","author":[{"family":"Kuhn","given":"Max"},{"family":"Jackson","given":"Simon"},{"family":"Cimentada","given":"Jorge"}],"issued":{"date-parts":[["2022"]]},"citation-key":"kuhnCorrrCorrelations2022"}}],"schema":"https://github.com/citation-style-language/schema/raw/master/csl-citation.json"} </w:instrText>
             </w:r>
             <w:r>
               <w:fldChar w:fldCharType="separate"/>
@@ -2336,9 +2437,11 @@
             <w:tcW w:w="2341" w:type="dxa"/>
           </w:tcPr>
           <w:p>
-            <w:r>
-              <w:t>corrr</w:t>
-            </w:r>
+            <w:proofErr w:type="spellStart"/>
+            <w:r>
+              <w:t>renv</w:t>
+            </w:r>
+            <w:proofErr w:type="spellEnd"/>
           </w:p>
         </w:tc>
         <w:tc>
@@ -2347,7 +2450,7 @@
           </w:tcPr>
           <w:p>
             <w:r>
-              <w:t>0.4.4</w:t>
+              <w:t>1.0.5</w:t>
             </w:r>
           </w:p>
         </w:tc>
@@ -2360,7 +2463,7 @@
               <w:fldChar w:fldCharType="begin"/>
             </w:r>
             <w:r>
-              <w:instrText xml:space="preserve"> ADDIN ZOTERO_ITEM CSL_CITATION {"citationID":"qYtkcGfh","properties":{"formattedCitation":"[24]","plainCitation":"[24]","noteIndex":0},"citationItems":[{"id":2073,"uris":["http://zotero.org/groups/5077571/items/N8ICQNZB"],"itemData":{"id":2073,"type":"report","genre":"manual","note":"DOI: 10.32614/CRAN.package.corrr","title":"corrr: Correlations in R","URL":"https://CRAN.R-project.org/package=corrr","author":[{"family":"Kuhn","given":"Max"},{"family":"Jackson","given":"Simon"},{"family":"Cimentada","given":"Jorge"}],"issued":{"date-parts":[["2022"]]},"citation-key":"kuhnCorrrCorrelations2022"}}],"schema":"https://github.com/citation-style-language/schema/raw/master/csl-citation.json"} </w:instrText>
+              <w:instrText xml:space="preserve"> ADDIN ZOTERO_ITEM CSL_CITATION {"citationID":"4SRY7bdh","properties":{"formattedCitation":"[24]","plainCitation":"[24]","noteIndex":0},"citationItems":[{"id":2075,"uris":["http://zotero.org/groups/5077571/items/Q9I4UBGQ"],"itemData":{"id":2075,"type":"report","genre":"manual","note":"DOI: 10.32614/CRAN.package.renv","title":"renv: Project environments","URL":"https://CRAN.R-project.org/package=renv","author":[{"family":"Ushey","given":"Kevin"},{"family":"Wickham","given":"Hadley"}],"issued":{"date-parts":[["2024"]]},"citation-key":"usheyRenvProjectEnvironments2024"}}],"schema":"https://github.com/citation-style-language/schema/raw/master/csl-citation.json"} </w:instrText>
             </w:r>
             <w:r>
               <w:fldChar w:fldCharType="separate"/>
@@ -2384,7 +2487,7 @@
           </w:tcPr>
           <w:p>
             <w:r>
-              <w:t>renv</w:t>
+              <w:t>microbenchmark</w:t>
             </w:r>
           </w:p>
         </w:tc>
@@ -2394,7 +2497,7 @@
           </w:tcPr>
           <w:p>
             <w:r>
-              <w:t>1.0.5</w:t>
+              <w:t>1.5.0</w:t>
             </w:r>
           </w:p>
         </w:tc>
@@ -2407,7 +2510,56 @@
               <w:fldChar w:fldCharType="begin"/>
             </w:r>
             <w:r>
-              <w:instrText xml:space="preserve"> ADDIN ZOTERO_ITEM CSL_CITATION {"citationID":"4SRY7bdh","properties":{"formattedCitation":"[25]","plainCitation":"[25]","noteIndex":0},"citationItems":[{"id":2075,"uris":["http://zotero.org/groups/5077571/items/Q9I4UBGQ"],"itemData":{"id":2075,"type":"report","genre":"manual","note":"DOI: 10.32614/CRAN.package.renv","title":"renv: Project environments","URL":"https://CRAN.R-project.org/package=renv","author":[{"family":"Ushey","given":"Kevin"},{"family":"Wickham","given":"Hadley"}],"issued":{"date-parts":[["2024"]]},"citation-key":"usheyRenvProjectEnvironments2024"}}],"schema":"https://github.com/citation-style-language/schema/raw/master/csl-citation.json"} </w:instrText>
+              <w:instrText xml:space="preserve"> ADDIN ZOTERO_ITEM CSL_CITATION {"citationID":"OaUxBgOL","properties":{"formattedCitation":"[14]","plainCitation":"[14]","noteIndex":0},"citationItems":[{"id":2095,"uris":["http://zotero.org/groups/5077571/items/26R7UUUY"],"itemData":{"id":2095,"type":"report","genre":"manual","title":"microbenchmark: Accurate timing functions","URL":"https://github.com/joshuaulrich/microbenchmark","author":[{"family":"Mersmann","given":"Olaf"}],"issued":{"date-parts":[["2024"]]},"citation-key":"mersmannMicrobenchmarkAccurateTiming2024"}}],"schema":"https://github.com/citation-style-language/schema/raw/master/csl-citation.json"} </w:instrText>
+            </w:r>
+            <w:r>
+              <w:fldChar w:fldCharType="separate"/>
+            </w:r>
+            <w:r>
+              <w:rPr>
+                <w:noProof/>
+              </w:rPr>
+              <w:t>[14]</w:t>
+            </w:r>
+            <w:r>
+              <w:fldChar w:fldCharType="end"/>
+            </w:r>
+          </w:p>
+        </w:tc>
+      </w:tr>
+      <w:tr>
+        <w:tc>
+          <w:tcPr>
+            <w:tcW w:w="2341" w:type="dxa"/>
+          </w:tcPr>
+          <w:p>
+            <w:proofErr w:type="spellStart"/>
+            <w:r>
+              <w:t>ggpubr</w:t>
+            </w:r>
+            <w:proofErr w:type="spellEnd"/>
+          </w:p>
+        </w:tc>
+        <w:tc>
+          <w:tcPr>
+            <w:tcW w:w="2210" w:type="dxa"/>
+          </w:tcPr>
+          <w:p>
+            <w:r>
+              <w:t>0.6.1</w:t>
+            </w:r>
+          </w:p>
+        </w:tc>
+        <w:tc>
+          <w:tcPr>
+            <w:tcW w:w="4809" w:type="dxa"/>
+          </w:tcPr>
+          <w:p>
+            <w:r>
+              <w:fldChar w:fldCharType="begin"/>
+            </w:r>
+            <w:r>
+              <w:instrText xml:space="preserve"> ADDIN ZOTERO_ITEM CSL_CITATION {"citationID":"TQVB6iv6","properties":{"formattedCitation":"[25]","plainCitation":"[25]","noteIndex":0},"citationItems":[{"id":1244,"uris":["http://zotero.org/groups/5077571/items/NPJCPGRF"],"itemData":{"id":1244,"type":"report","genre":"manual","note":"Citation Key: R-ggpubr","title":"ggpubr: ggplot2 based publication ready plots","URL":"https://rpkgs.datanovia.com/ggpubr/","author":[{"family":"Kassambara","given":"Alboukadel"}],"issued":{"date-parts":[["2023"]]},"citation-key":"R-ggpubr"}}],"schema":"https://github.com/citation-style-language/schema/raw/master/csl-citation.json"} </w:instrText>
             </w:r>
             <w:r>
               <w:fldChar w:fldCharType="separate"/>
@@ -2431,7 +2583,7 @@
           </w:tcPr>
           <w:p>
             <w:r>
-              <w:t>microbenchmark</w:t>
+              <w:t>dada2</w:t>
             </w:r>
           </w:p>
         </w:tc>
@@ -2441,7 +2593,7 @@
           </w:tcPr>
           <w:p>
             <w:r>
-              <w:t>1.5.0</w:t>
+              <w:t>1.36.0</w:t>
             </w:r>
           </w:p>
         </w:tc>
@@ -2454,7 +2606,7 @@
               <w:fldChar w:fldCharType="begin"/>
             </w:r>
             <w:r>
-              <w:instrText xml:space="preserve"> ADDIN ZOTERO_ITEM CSL_CITATION {"citationID":"OaUxBgOL","properties":{"formattedCitation":"[14]","plainCitation":"[14]","noteIndex":0},"citationItems":[{"id":2095,"uris":["http://zotero.org/groups/5077571/items/26R7UUUY"],"itemData":{"id":2095,"type":"report","genre":"manual","title":"microbenchmark: Accurate timing functions","URL":"https://github.com/joshuaulrich/microbenchmark","author":[{"family":"Mersmann","given":"Olaf"}],"issued":{"date-parts":[["2024"]]},"citation-key":"mersmannMicrobenchmarkAccurateTiming2024"}}],"schema":"https://github.com/citation-style-language/schema/raw/master/csl-citation.json"} </w:instrText>
+              <w:instrText xml:space="preserve"> ADDIN ZOTERO_ITEM CSL_CITATION {"citationID":"Z5hmOnIQ","properties":{"formattedCitation":"[5]","plainCitation":"[5]","noteIndex":0},"citationItems":[{"id":1197,"uris":["http://zotero.org/groups/5077571/items/SWK58L9N"],"itemData":{"id":1197,"type":"article-journal","abstract":"DADA2 is an open-source software package that denoises and removes sequencing errors from Illumina amplicon sequence data to distinguish microbial sample sequences differing by as little as a single nucleotide.","container-title":"Nature Methods","DOI":"10.1038/nmeth.3869","ISSN":"1548-7105","issue":"7","journalAbbreviation":"Nat Methods","language":"en","license":"2016 Springer Nature America, Inc.","note":"number: 7\npublisher: Nature Publishing Group","page":"581-583","source":"www.nature.com","title":"DADA2: High-resolution sample inference from Illumina amplicon data","title-short":"DADA2","volume":"13","author":[{"family":"Callahan","given":"Benjamin J."},{"family":"McMurdie","given":"Paul J."},{"family":"Rosen","given":"Michael J."},{"family":"Han","given":"Andrew W."},{"family":"Johnson","given":"Amy Jo A."},{"family":"Holmes","given":"Susan P."}],"issued":{"date-parts":[["2016",7]]},"citation-key":"callahanDADA2HighresolutionSample2016"}}],"schema":"https://github.com/citation-style-language/schema/raw/master/csl-citation.json"} </w:instrText>
             </w:r>
             <w:r>
               <w:fldChar w:fldCharType="separate"/>
@@ -2463,7 +2615,7 @@
               <w:rPr>
                 <w:noProof/>
               </w:rPr>
-              <w:t>[14]</w:t>
+              <w:t>[5]</w:t>
             </w:r>
             <w:r>
               <w:fldChar w:fldCharType="end"/>
@@ -2478,7 +2630,7 @@
           </w:tcPr>
           <w:p>
             <w:r>
-              <w:t>ggpubr</w:t>
+              <w:t>MAFFT</w:t>
             </w:r>
           </w:p>
         </w:tc>
@@ -2488,7 +2640,7 @@
           </w:tcPr>
           <w:p>
             <w:r>
-              <w:t>0.6.1</w:t>
+              <w:t>7.520</w:t>
             </w:r>
           </w:p>
         </w:tc>
@@ -2501,7 +2653,105 @@
               <w:fldChar w:fldCharType="begin"/>
             </w:r>
             <w:r>
-              <w:instrText xml:space="preserve"> ADDIN ZOTERO_ITEM CSL_CITATION {"citationID":"TQVB6iv6","properties":{"formattedCitation":"[26]","plainCitation":"[26]","noteIndex":0},"citationItems":[{"id":1244,"uris":["http://zotero.org/groups/5077571/items/NPJCPGRF"],"itemData":{"id":1244,"type":"report","genre":"manual","note":"Citation Key: R-ggpubr","title":"ggpubr: ggplot2 based publication ready plots","URL":"https://rpkgs.datanovia.com/ggpubr/","author":[{"family":"Kassambara","given":"Alboukadel"}],"issued":{"date-parts":[["2023"]]},"citation-key":"R-ggpubr"}}],"schema":"https://github.com/citation-style-language/schema/raw/master/csl-citation.json"} </w:instrText>
+              <w:instrText xml:space="preserve"> ADDIN ZOTERO_ITEM CSL_CITATION {"citationID":"5Iu8SQKu","properties":{"formattedCitation":"[7]","plainCitation":"[7]","noteIndex":0},"citationItems":[{"id":1424,"uris":["http://zotero.org/groups/5077571/items/C5UARIDQ"],"itemData":{"id":1424,"type":"article-journal","abstract":"We report a major update of the MAFFT multiple sequence alignment program. This version has several new features, including options for adding unaligned sequences into an existing alignment, adjustment of direction in nucleotide alignment, constrained alignment and parallel processing, which were implemented after the previous major update. This report shows actual examples to explain how these features work, alone and in combination. Some examples incorrectly aligned by MAFFT are also shown to clarify its limitations. We discuss how to avoid misalignments, and our ongoing efforts to overcome such limitations.","container-title":"Molecular Biology and Evolution","DOI":"10.1093/molbev/mst010","ISSN":"0737-4038","issue":"4","journalAbbreviation":"Molecular Biology and Evolution","page":"772-780","source":"Silverchair","title":"MAFFT Multiple Sequence Alignment Software Version 7: Improvements in Performance and Usability","title-short":"MAFFT Multiple Sequence Alignment Software Version 7","volume":"30","author":[{"family":"Katoh","given":"Kazutaka"},{"family":"Standley","given":"Daron M."}],"issued":{"date-parts":[["2013",4,1]]},"citation-key":"katohMAFFTMultipleSequence2013"}}],"schema":"https://github.com/citation-style-language/schema/raw/master/csl-citation.json"} </w:instrText>
+            </w:r>
+            <w:r>
+              <w:fldChar w:fldCharType="separate"/>
+            </w:r>
+            <w:r>
+              <w:rPr>
+                <w:noProof/>
+              </w:rPr>
+              <w:t>[7]</w:t>
+            </w:r>
+            <w:r>
+              <w:fldChar w:fldCharType="end"/>
+            </w:r>
+          </w:p>
+        </w:tc>
+      </w:tr>
+      <w:tr>
+        <w:tc>
+          <w:tcPr>
+            <w:tcW w:w="2341" w:type="dxa"/>
+          </w:tcPr>
+          <w:p>
+            <w:proofErr w:type="spellStart"/>
+            <w:r>
+              <w:t>FastTree</w:t>
+            </w:r>
+            <w:proofErr w:type="spellEnd"/>
+          </w:p>
+        </w:tc>
+        <w:tc>
+          <w:tcPr>
+            <w:tcW w:w="2210" w:type="dxa"/>
+          </w:tcPr>
+          <w:p>
+            <w:r>
+              <w:t>2.1.11</w:t>
+            </w:r>
+          </w:p>
+        </w:tc>
+        <w:tc>
+          <w:tcPr>
+            <w:tcW w:w="4809" w:type="dxa"/>
+          </w:tcPr>
+          <w:p>
+            <w:r>
+              <w:fldChar w:fldCharType="begin"/>
+            </w:r>
+            <w:r>
+              <w:instrText xml:space="preserve"> ADDIN ZOTERO_ITEM CSL_CITATION {"citationID":"emSBzwGC","properties":{"formattedCitation":"[8]","plainCitation":"[8]","noteIndex":0},"citationItems":[{"id":1057,"uris":["http://zotero.org/groups/5077571/items/JQ35EGBG"],"itemData":{"id":1057,"type":"article-journal","abstract":"Background We recently described FastTree, a tool for inferring phylogenies for alignments with up to hundreds of thousands of sequences. Here, we describe improvements to FastTree that improve its accuracy without sacrificing scalability. Methodology/Principal Findings Where FastTree 1 used nearest-neighbor interchanges (NNIs) and the minimum-evolution criterion to improve the tree, FastTree 2 adds minimum-evolution subtree-pruning-regrafting (SPRs) and maximum-likelihood NNIs. FastTree 2 uses heuristics to restrict the search for better trees and estimates a rate of evolution for each site (the “CAT” approximation). Nevertheless, for both simulated and genuine alignments, FastTree 2 is slightly more accurate than a standard implementation of maximum-likelihood NNIs (PhyML 3 with default settings). Although FastTree 2 is not quite as accurate as methods that use maximum-likelihood SPRs, most of the splits that disagree are poorly supported, and for large alignments, FastTree 2 is 100–1,000 times faster. FastTree 2 inferred a topology and likelihood-based local support values for 237,882 distinct 16S ribosomal RNAs on a desktop computer in 22 hours and 5.8 gigabytes of memory. Conclusions/Significance FastTree 2 allows the inference of maximum-likelihood phylogenies for huge alignments. FastTree 2 is freely available at http://www.microbesonline.org/fasttree.","container-title":"PLOS ONE","DOI":"10.1371/journal.pone.0009490","ISSN":"1932-6203","issue":"3","journalAbbreviation":"PLOS ONE","language":"en","note":"publisher: Public Library of Science","page":"e9490","source":"PLoS Journals","title":"FastTree 2 – Approximately Maximum-Likelihood Trees for Large Alignments","volume":"5","author":[{"family":"Price","given":"Morgan N."},{"family":"Dehal","given":"Paramvir S."},{"family":"Arkin","given":"Adam P."}],"issued":{"date-parts":[["2010",3,10]]},"citation-key":"priceFastTreeApproximatelyMaximumLikelihood2010"}}],"schema":"https://github.com/citation-style-language/schema/raw/master/csl-citation.json"} </w:instrText>
+            </w:r>
+            <w:r>
+              <w:fldChar w:fldCharType="separate"/>
+            </w:r>
+            <w:r>
+              <w:rPr>
+                <w:noProof/>
+              </w:rPr>
+              <w:t>[8]</w:t>
+            </w:r>
+            <w:r>
+              <w:fldChar w:fldCharType="end"/>
+            </w:r>
+          </w:p>
+        </w:tc>
+      </w:tr>
+      <w:tr>
+        <w:tc>
+          <w:tcPr>
+            <w:tcW w:w="2341" w:type="dxa"/>
+          </w:tcPr>
+          <w:p>
+            <w:proofErr w:type="spellStart"/>
+            <w:r>
+              <w:t>cutadapt</w:t>
+            </w:r>
+            <w:proofErr w:type="spellEnd"/>
+          </w:p>
+        </w:tc>
+        <w:tc>
+          <w:tcPr>
+            <w:tcW w:w="2210" w:type="dxa"/>
+          </w:tcPr>
+          <w:p>
+            <w:r>
+              <w:t>5.1</w:t>
+            </w:r>
+          </w:p>
+        </w:tc>
+        <w:tc>
+          <w:tcPr>
+            <w:tcW w:w="4809" w:type="dxa"/>
+          </w:tcPr>
+          <w:p>
+            <w:r>
+              <w:fldChar w:fldCharType="begin"/>
+            </w:r>
+            <w:r>
+              <w:instrText xml:space="preserve"> ADDIN ZOTERO_ITEM CSL_CITATION {"citationID":"Jm7TD0Mr","properties":{"formattedCitation":"[26]","plainCitation":"[26]","noteIndex":0},"citationItems":[{"id":2097,"uris":["http://zotero.org/groups/5077571/items/CKBWEFND"],"itemData":{"id":2097,"type":"article-journal","abstract":"When small RNA is sequenced on current sequencing machines, the resulting reads are usually longer than the RNA and therefore contain parts of the 3' adapter. That adapter must be found and removed error-tolerantly from each read before read mapping. Previous solutions are either hard to use or do not offer required features, in particular support for color space data. As an easy to use alternative, we developed the command-line tool cutadapt, which supports 454, Illumina and SOLiD (color space) data, offers two adapter trimming algorithms, and has other useful features. Cutadapt, including its MIT-licensed source code, is available for download at http://code.google.com/p/cutadapt/","container-title":"EMBnet.journal","DOI":"10.14806/ej.17.1.200","ISSN":"2226-6089","issue":"1","language":"en","license":"Copyright (c)","page":"10-12","source":"journal.embnet.org","title":"Cutadapt removes adapter sequences from high-throughput sequencing reads","volume":"17","author":[{"family":"Martin","given":"Marcel"}],"issued":{"date-parts":[["2011",5,2]]},"citation-key":"martinCutadaptRemovesAdapter2011"}}],"schema":"https://github.com/citation-style-language/schema/raw/master/csl-citation.json"} </w:instrText>
             </w:r>
             <w:r>
               <w:fldChar w:fldCharType="separate"/>
@@ -2524,197 +2774,11 @@
             <w:tcW w:w="2341" w:type="dxa"/>
           </w:tcPr>
           <w:p>
-            <w:r>
-              <w:t>dada2</w:t>
-            </w:r>
-          </w:p>
-        </w:tc>
-        <w:tc>
-          <w:tcPr>
-            <w:tcW w:w="2210" w:type="dxa"/>
-          </w:tcPr>
-          <w:p>
-            <w:r>
-              <w:t>1.36.0</w:t>
-            </w:r>
-          </w:p>
-        </w:tc>
-        <w:tc>
-          <w:tcPr>
-            <w:tcW w:w="4809" w:type="dxa"/>
-          </w:tcPr>
-          <w:p>
-            <w:r>
-              <w:fldChar w:fldCharType="begin"/>
-            </w:r>
-            <w:r>
-              <w:instrText xml:space="preserve"> ADDIN ZOTERO_ITEM CSL_CITATION {"citationID":"Z5hmOnIQ","properties":{"formattedCitation":"[5]","plainCitation":"[5]","noteIndex":0},"citationItems":[{"id":1197,"uris":["http://zotero.org/groups/5077571/items/SWK58L9N"],"itemData":{"id":1197,"type":"article-journal","abstract":"DADA2 is an open-source software package that denoises and removes sequencing errors from Illumina amplicon sequence data to distinguish microbial sample sequences differing by as little as a single nucleotide.","container-title":"Nature Methods","DOI":"10.1038/nmeth.3869","ISSN":"1548-7105","issue":"7","journalAbbreviation":"Nat Methods","language":"en","license":"2016 Springer Nature America, Inc.","note":"number: 7\npublisher: Nature Publishing Group","page":"581-583","source":"www.nature.com","title":"DADA2: High-resolution sample inference from Illumina amplicon data","title-short":"DADA2","volume":"13","author":[{"family":"Callahan","given":"Benjamin J."},{"family":"McMurdie","given":"Paul J."},{"family":"Rosen","given":"Michael J."},{"family":"Han","given":"Andrew W."},{"family":"Johnson","given":"Amy Jo A."},{"family":"Holmes","given":"Susan P."}],"issued":{"date-parts":[["2016",7]]},"citation-key":"callahanDADA2HighresolutionSample2016"}}],"schema":"https://github.com/citation-style-language/schema/raw/master/csl-citation.json"} </w:instrText>
-            </w:r>
-            <w:r>
-              <w:fldChar w:fldCharType="separate"/>
-            </w:r>
-            <w:r>
-              <w:rPr>
-                <w:noProof/>
-              </w:rPr>
-              <w:t>[5]</w:t>
-            </w:r>
-            <w:r>
-              <w:fldChar w:fldCharType="end"/>
-            </w:r>
-          </w:p>
-        </w:tc>
-      </w:tr>
-      <w:tr>
-        <w:tc>
-          <w:tcPr>
-            <w:tcW w:w="2341" w:type="dxa"/>
-          </w:tcPr>
-          <w:p>
-            <w:r>
-              <w:t>MAFFT</w:t>
-            </w:r>
-          </w:p>
-        </w:tc>
-        <w:tc>
-          <w:tcPr>
-            <w:tcW w:w="2210" w:type="dxa"/>
-          </w:tcPr>
-          <w:p>
-            <w:r>
-              <w:t>7.520</w:t>
-            </w:r>
-          </w:p>
-        </w:tc>
-        <w:tc>
-          <w:tcPr>
-            <w:tcW w:w="4809" w:type="dxa"/>
-          </w:tcPr>
-          <w:p>
-            <w:r>
-              <w:fldChar w:fldCharType="begin"/>
-            </w:r>
-            <w:r>
-              <w:instrText xml:space="preserve"> ADDIN ZOTERO_ITEM CSL_CITATION {"citationID":"5Iu8SQKu","properties":{"formattedCitation":"[7]","plainCitation":"[7]","noteIndex":0},"citationItems":[{"id":1424,"uris":["http://zotero.org/groups/5077571/items/C5UARIDQ"],"itemData":{"id":1424,"type":"article-journal","abstract":"We report a major update of the MAFFT multiple sequence alignment program. This version has several new features, including options for adding unaligned sequences into an existing alignment, adjustment of direction in nucleotide alignment, constrained alignment and parallel processing, which were implemented after the previous major update. This report shows actual examples to explain how these features work, alone and in combination. Some examples incorrectly aligned by MAFFT are also shown to clarify its limitations. We discuss how to avoid misalignments, and our ongoing efforts to overcome such limitations.","container-title":"Molecular Biology and Evolution","DOI":"10.1093/molbev/mst010","ISSN":"0737-4038","issue":"4","journalAbbreviation":"Molecular Biology and Evolution","page":"772-780","source":"Silverchair","title":"MAFFT Multiple Sequence Alignment Software Version 7: Improvements in Performance and Usability","title-short":"MAFFT Multiple Sequence Alignment Software Version 7","volume":"30","author":[{"family":"Katoh","given":"Kazutaka"},{"family":"Standley","given":"Daron M."}],"issued":{"date-parts":[["2013",4,1]]},"citation-key":"katohMAFFTMultipleSequence2013"}}],"schema":"https://github.com/citation-style-language/schema/raw/master/csl-citation.json"} </w:instrText>
-            </w:r>
-            <w:r>
-              <w:fldChar w:fldCharType="separate"/>
-            </w:r>
-            <w:r>
-              <w:rPr>
-                <w:noProof/>
-              </w:rPr>
-              <w:t>[7]</w:t>
-            </w:r>
-            <w:r>
-              <w:fldChar w:fldCharType="end"/>
-            </w:r>
-          </w:p>
-        </w:tc>
-      </w:tr>
-      <w:tr>
-        <w:tc>
-          <w:tcPr>
-            <w:tcW w:w="2341" w:type="dxa"/>
-          </w:tcPr>
-          <w:p>
-            <w:r>
-              <w:t>FastTree</w:t>
-            </w:r>
-          </w:p>
-        </w:tc>
-        <w:tc>
-          <w:tcPr>
-            <w:tcW w:w="2210" w:type="dxa"/>
-          </w:tcPr>
-          <w:p>
-            <w:r>
-              <w:t>2.1.11</w:t>
-            </w:r>
-          </w:p>
-        </w:tc>
-        <w:tc>
-          <w:tcPr>
-            <w:tcW w:w="4809" w:type="dxa"/>
-          </w:tcPr>
-          <w:p>
-            <w:r>
-              <w:fldChar w:fldCharType="begin"/>
-            </w:r>
-            <w:r>
-              <w:instrText xml:space="preserve"> ADDIN ZOTERO_ITEM CSL_CITATION {"citationID":"emSBzwGC","properties":{"formattedCitation":"[8]","plainCitation":"[8]","noteIndex":0},"citationItems":[{"id":1057,"uris":["http://zotero.org/groups/5077571/items/JQ35EGBG"],"itemData":{"id":1057,"type":"article-journal","abstract":"Background We recently described FastTree, a tool for inferring phylogenies for alignments with up to hundreds of thousands of sequences. Here, we describe improvements to FastTree that improve its accuracy without sacrificing scalability. Methodology/Principal Findings Where FastTree 1 used nearest-neighbor interchanges (NNIs) and the minimum-evolution criterion to improve the tree, FastTree 2 adds minimum-evolution subtree-pruning-regrafting (SPRs) and maximum-likelihood NNIs. FastTree 2 uses heuristics to restrict the search for better trees and estimates a rate of evolution for each site (the “CAT” approximation). Nevertheless, for both simulated and genuine alignments, FastTree 2 is slightly more accurate than a standard implementation of maximum-likelihood NNIs (PhyML 3 with default settings). Although FastTree 2 is not quite as accurate as methods that use maximum-likelihood SPRs, most of the splits that disagree are poorly supported, and for large alignments, FastTree 2 is 100–1,000 times faster. FastTree 2 inferred a topology and likelihood-based local support values for 237,882 distinct 16S ribosomal RNAs on a desktop computer in 22 hours and 5.8 gigabytes of memory. Conclusions/Significance FastTree 2 allows the inference of maximum-likelihood phylogenies for huge alignments. FastTree 2 is freely available at http://www.microbesonline.org/fasttree.","container-title":"PLOS ONE","DOI":"10.1371/journal.pone.0009490","ISSN":"1932-6203","issue":"3","journalAbbreviation":"PLOS ONE","language":"en","note":"publisher: Public Library of Science","page":"e9490","source":"PLoS Journals","title":"FastTree 2 – Approximately Maximum-Likelihood Trees for Large Alignments","volume":"5","author":[{"family":"Price","given":"Morgan N."},{"family":"Dehal","given":"Paramvir S."},{"family":"Arkin","given":"Adam P."}],"issued":{"date-parts":[["2010",3,10]]},"citation-key":"priceFastTreeApproximatelyMaximumLikelihood2010"}}],"schema":"https://github.com/citation-style-language/schema/raw/master/csl-citation.json"} </w:instrText>
-            </w:r>
-            <w:r>
-              <w:fldChar w:fldCharType="separate"/>
-            </w:r>
-            <w:r>
-              <w:rPr>
-                <w:noProof/>
-              </w:rPr>
-              <w:t>[8]</w:t>
-            </w:r>
-            <w:r>
-              <w:fldChar w:fldCharType="end"/>
-            </w:r>
-          </w:p>
-        </w:tc>
-      </w:tr>
-      <w:tr>
-        <w:tc>
-          <w:tcPr>
-            <w:tcW w:w="2341" w:type="dxa"/>
-          </w:tcPr>
-          <w:p>
-            <w:r>
-              <w:t>cutadapt</w:t>
-            </w:r>
-          </w:p>
-        </w:tc>
-        <w:tc>
-          <w:tcPr>
-            <w:tcW w:w="2210" w:type="dxa"/>
-          </w:tcPr>
-          <w:p>
-            <w:r>
-              <w:t>5.1</w:t>
-            </w:r>
-          </w:p>
-        </w:tc>
-        <w:tc>
-          <w:tcPr>
-            <w:tcW w:w="4809" w:type="dxa"/>
-          </w:tcPr>
-          <w:p>
-            <w:r>
-              <w:fldChar w:fldCharType="begin"/>
-            </w:r>
-            <w:r>
-              <w:instrText xml:space="preserve"> ADDIN ZOTERO_ITEM CSL_CITATION {"citationID":"Jm7TD0Mr","properties":{"formattedCitation":"[27]","plainCitation":"[27]","noteIndex":0},"citationItems":[{"id":2097,"uris":["http://zotero.org/groups/5077571/items/CKBWEFND"],"itemData":{"id":2097,"type":"article-journal","abstract":"When small RNA is sequenced on current sequencing machines, the resulting reads are usually longer than the RNA and therefore contain parts of the 3' adapter. That adapter must be found and removed error-tolerantly from each read before read mapping. Previous solutions are either hard to use or do not offer required features, in particular support for color space data. As an easy to use alternative, we developed the command-line tool cutadapt, which supports 454, Illumina and SOLiD (color space) data, offers two adapter trimming algorithms, and has other useful features. Cutadapt, including its MIT-licensed source code, is available for download at http://code.google.com/p/cutadapt/","container-title":"EMBnet.journal","DOI":"10.14806/ej.17.1.200","ISSN":"2226-6089","issue":"1","language":"en","license":"Copyright (c)","page":"10-12","source":"journal.embnet.org","title":"Cutadapt removes adapter sequences from high-throughput sequencing reads","volume":"17","author":[{"family":"Martin","given":"Marcel"}],"issued":{"date-parts":[["2011",5,2]]},"citation-key":"martinCutadaptRemovesAdapter2011"}}],"schema":"https://github.com/citation-style-language/schema/raw/master/csl-citation.json"} </w:instrText>
-            </w:r>
-            <w:r>
-              <w:fldChar w:fldCharType="separate"/>
-            </w:r>
-            <w:r>
-              <w:rPr>
-                <w:noProof/>
-              </w:rPr>
-              <w:t>[27]</w:t>
-            </w:r>
-            <w:r>
-              <w:fldChar w:fldCharType="end"/>
-            </w:r>
-          </w:p>
-        </w:tc>
-      </w:tr>
-      <w:tr>
-        <w:tc>
-          <w:tcPr>
-            <w:tcW w:w="2341" w:type="dxa"/>
-          </w:tcPr>
-          <w:p>
+            <w:proofErr w:type="spellStart"/>
             <w:r>
               <w:t>extraDistr</w:t>
             </w:r>
+            <w:proofErr w:type="spellEnd"/>
           </w:p>
         </w:tc>
         <w:tc>
@@ -2763,9 +2827,25 @@
         <w:t>Table S1. Software and packages used in analysis.</w:t>
       </w:r>
       <w:r>
-        <w:t xml:space="preserve"> Note that GUniFrac was modified slightly to make incorporating absolute abundances more apparent; this version can be installed via Github at </w:t>
-      </w:r>
-      <w:hyperlink r:id="rId17">
+        <w:t xml:space="preserve"> Note that </w:t>
+      </w:r>
+      <w:proofErr w:type="spellStart"/>
+      <w:r>
+        <w:t>GUniFrac</w:t>
+      </w:r>
+      <w:proofErr w:type="spellEnd"/>
+      <w:r>
+        <w:t xml:space="preserve"> was modified slightly to make incorporating absolute abundances more apparent; this version can be installed via </w:t>
+      </w:r>
+      <w:proofErr w:type="spellStart"/>
+      <w:r>
+        <w:t>Github</w:t>
+      </w:r>
+      <w:proofErr w:type="spellEnd"/>
+      <w:r>
+        <w:t xml:space="preserve"> at </w:t>
+      </w:r>
+      <w:hyperlink r:id="rId12">
         <w:r>
           <w:rPr>
             <w:rStyle w:val="Hyperlink"/>
@@ -2789,7 +2869,7 @@
           <w:bCs/>
         </w:rPr>
       </w:pPr>
-      <w:bookmarkStart w:id="6" w:name="supporting-references"/>
+      <w:bookmarkStart w:id="3" w:name="supporting-references"/>
       <w:r>
         <w:rPr>
           <w:b/>
@@ -2852,7 +2932,14 @@
         <w:rPr>
           <w:rFonts w:cs="Times New Roman"/>
         </w:rPr>
-        <w:t xml:space="preserve"> 2022;</w:t>
+        <w:t xml:space="preserve"> </w:t>
+      </w:r>
+      <w:proofErr w:type="gramStart"/>
+      <w:r>
+        <w:rPr>
+          <w:rFonts w:cs="Times New Roman"/>
+        </w:rPr>
+        <w:t>2022;</w:t>
       </w:r>
       <w:r>
         <w:rPr>
@@ -2866,7 +2953,14 @@
         <w:rPr>
           <w:rFonts w:cs="Times New Roman"/>
         </w:rPr>
-        <w:t>:883–901. https://doi.org/10.1007/s00374-022-01675-4</w:t>
+        <w:t>:883</w:t>
+      </w:r>
+      <w:proofErr w:type="gramEnd"/>
+      <w:r>
+        <w:rPr>
+          <w:rFonts w:cs="Times New Roman"/>
+        </w:rPr>
+        <w:t>–901. https://doi.org/10.1007/s00374-022-01675-4</w:t>
       </w:r>
     </w:p>
     <w:p>
@@ -2901,7 +2995,14 @@
         <w:rPr>
           <w:rFonts w:cs="Times New Roman"/>
         </w:rPr>
-        <w:t xml:space="preserve"> 2016;</w:t>
+        <w:t xml:space="preserve"> </w:t>
+      </w:r>
+      <w:proofErr w:type="gramStart"/>
+      <w:r>
+        <w:rPr>
+          <w:rFonts w:cs="Times New Roman"/>
+        </w:rPr>
+        <w:t>2016;</w:t>
       </w:r>
       <w:r>
         <w:rPr>
@@ -2915,7 +3016,14 @@
         <w:rPr>
           <w:rFonts w:cs="Times New Roman"/>
         </w:rPr>
-        <w:t>:1376–1385. https://doi.org/10.1111/2041-210X.12607</w:t>
+        <w:t>:1376</w:t>
+      </w:r>
+      <w:proofErr w:type="gramEnd"/>
+      <w:r>
+        <w:rPr>
+          <w:rFonts w:cs="Times New Roman"/>
+        </w:rPr>
+        <w:t>–1385. https://doi.org/10.1111/2041-210X.12607</w:t>
       </w:r>
     </w:p>
     <w:p>
@@ -2936,7 +3044,35 @@
           <w:rFonts w:cs="Times New Roman"/>
         </w:rPr>
         <w:tab/>
-        <w:t>Pendleton A, Wells M, Schmidt ML. Upwelling periodically disturbs the ecological assembly of microbial communities in the Laurentian Great Lakes. 2025. bioRxiv, 2025. , 2025.01.17.633667</w:t>
+        <w:t xml:space="preserve">Pendleton A, Wells M, Schmidt ML. Upwelling periodically disturbs the ecological assembly of microbial communities in the Laurentian Great Lakes. 2025. </w:t>
+      </w:r>
+      <w:proofErr w:type="spellStart"/>
+      <w:r>
+        <w:rPr>
+          <w:rFonts w:cs="Times New Roman"/>
+        </w:rPr>
+        <w:t>bioRxiv</w:t>
+      </w:r>
+      <w:proofErr w:type="spellEnd"/>
+      <w:r>
+        <w:rPr>
+          <w:rFonts w:cs="Times New Roman"/>
+        </w:rPr>
+        <w:t>, 2025</w:t>
+      </w:r>
+      <w:proofErr w:type="gramStart"/>
+      <w:r>
+        <w:rPr>
+          <w:rFonts w:cs="Times New Roman"/>
+        </w:rPr>
+        <w:t>. ,</w:t>
+      </w:r>
+      <w:proofErr w:type="gramEnd"/>
+      <w:r>
+        <w:rPr>
+          <w:rFonts w:cs="Times New Roman"/>
+        </w:rPr>
+        <w:t xml:space="preserve"> 2025.01.17.633667</w:t>
       </w:r>
     </w:p>
     <w:p>
@@ -2957,7 +3093,35 @@
           <w:rFonts w:cs="Times New Roman"/>
         </w:rPr>
         <w:tab/>
-        <w:t xml:space="preserve">Barlow JT, Bogatyrev SR, Ismagilov RF. A quantitative sequencing framework for absolute abundance measurements of mucosal and lumenal microbial communities. </w:t>
+        <w:t xml:space="preserve">Barlow JT, </w:t>
+      </w:r>
+      <w:proofErr w:type="spellStart"/>
+      <w:r>
+        <w:rPr>
+          <w:rFonts w:cs="Times New Roman"/>
+        </w:rPr>
+        <w:t>Bogatyrev</w:t>
+      </w:r>
+      <w:proofErr w:type="spellEnd"/>
+      <w:r>
+        <w:rPr>
+          <w:rFonts w:cs="Times New Roman"/>
+        </w:rPr>
+        <w:t xml:space="preserve"> SR, Ismagilov RF. A quantitative sequencing framework for absolute abundance measurements of mucosal and </w:t>
+      </w:r>
+      <w:proofErr w:type="spellStart"/>
+      <w:r>
+        <w:rPr>
+          <w:rFonts w:cs="Times New Roman"/>
+        </w:rPr>
+        <w:t>lumenal</w:t>
+      </w:r>
+      <w:proofErr w:type="spellEnd"/>
+      <w:r>
+        <w:rPr>
+          <w:rFonts w:cs="Times New Roman"/>
+        </w:rPr>
+        <w:t xml:space="preserve"> microbial communities. </w:t>
       </w:r>
       <w:r>
         <w:rPr>
@@ -2971,7 +3135,14 @@
         <w:rPr>
           <w:rFonts w:cs="Times New Roman"/>
         </w:rPr>
-        <w:t xml:space="preserve"> 2020;</w:t>
+        <w:t xml:space="preserve"> </w:t>
+      </w:r>
+      <w:proofErr w:type="gramStart"/>
+      <w:r>
+        <w:rPr>
+          <w:rFonts w:cs="Times New Roman"/>
+        </w:rPr>
+        <w:t>2020;</w:t>
       </w:r>
       <w:r>
         <w:rPr>
@@ -2985,7 +3156,14 @@
         <w:rPr>
           <w:rFonts w:cs="Times New Roman"/>
         </w:rPr>
-        <w:t>:2590. https://doi.org/10.1038/s41467-020-16224-6</w:t>
+        <w:t>:2590</w:t>
+      </w:r>
+      <w:proofErr w:type="gramEnd"/>
+      <w:r>
+        <w:rPr>
+          <w:rFonts w:cs="Times New Roman"/>
+        </w:rPr>
+        <w:t>. https://doi.org/10.1038/s41467-020-16224-6</w:t>
       </w:r>
     </w:p>
     <w:p>
@@ -3020,7 +3198,14 @@
         <w:rPr>
           <w:rFonts w:cs="Times New Roman"/>
         </w:rPr>
-        <w:t xml:space="preserve"> 2016;</w:t>
+        <w:t xml:space="preserve"> </w:t>
+      </w:r>
+      <w:proofErr w:type="gramStart"/>
+      <w:r>
+        <w:rPr>
+          <w:rFonts w:cs="Times New Roman"/>
+        </w:rPr>
+        <w:t>2016;</w:t>
       </w:r>
       <w:r>
         <w:rPr>
@@ -3034,7 +3219,14 @@
         <w:rPr>
           <w:rFonts w:cs="Times New Roman"/>
         </w:rPr>
-        <w:t>:581–583. https://doi.org/10.1038/nmeth.3869</w:t>
+        <w:t>:581</w:t>
+      </w:r>
+      <w:proofErr w:type="gramEnd"/>
+      <w:r>
+        <w:rPr>
+          <w:rFonts w:cs="Times New Roman"/>
+        </w:rPr>
+        <w:t>–583. https://doi.org/10.1038/nmeth.3869</w:t>
       </w:r>
     </w:p>
     <w:p>
@@ -3071,6 +3263,7 @@
         </w:rPr>
         <w:t xml:space="preserve"> 2013;</w:t>
       </w:r>
+      <w:proofErr w:type="gramStart"/>
       <w:r>
         <w:rPr>
           <w:rFonts w:cs="Times New Roman"/>
@@ -3083,7 +3276,14 @@
         <w:rPr>
           <w:rFonts w:cs="Times New Roman"/>
         </w:rPr>
-        <w:t>:D590–D596. https://doi.org/10.1093/nar/gks1219</w:t>
+        <w:t>:D</w:t>
+      </w:r>
+      <w:proofErr w:type="gramEnd"/>
+      <w:r>
+        <w:rPr>
+          <w:rFonts w:cs="Times New Roman"/>
+        </w:rPr>
+        <w:t>590–D596. https://doi.org/10.1093/nar/gks1219</w:t>
       </w:r>
     </w:p>
     <w:p>
@@ -3104,7 +3304,21 @@
           <w:rFonts w:cs="Times New Roman"/>
         </w:rPr>
         <w:tab/>
-        <w:t xml:space="preserve">Katoh K, Standley DM. MAFFT Multiple Sequence Alignment Software Version 7: Improvements in Performance and Usability. </w:t>
+        <w:t xml:space="preserve">Katoh K, </w:t>
+      </w:r>
+      <w:proofErr w:type="spellStart"/>
+      <w:r>
+        <w:rPr>
+          <w:rFonts w:cs="Times New Roman"/>
+        </w:rPr>
+        <w:t>Standley</w:t>
+      </w:r>
+      <w:proofErr w:type="spellEnd"/>
+      <w:r>
+        <w:rPr>
+          <w:rFonts w:cs="Times New Roman"/>
+        </w:rPr>
+        <w:t xml:space="preserve"> DM. MAFFT Multiple Sequence Alignment Software Version 7: Improvements in Performance and Usability. </w:t>
       </w:r>
       <w:r>
         <w:rPr>
@@ -3118,7 +3332,14 @@
         <w:rPr>
           <w:rFonts w:cs="Times New Roman"/>
         </w:rPr>
-        <w:t xml:space="preserve"> 2013;</w:t>
+        <w:t xml:space="preserve"> </w:t>
+      </w:r>
+      <w:proofErr w:type="gramStart"/>
+      <w:r>
+        <w:rPr>
+          <w:rFonts w:cs="Times New Roman"/>
+        </w:rPr>
+        <w:t>2013;</w:t>
       </w:r>
       <w:r>
         <w:rPr>
@@ -3132,7 +3353,14 @@
         <w:rPr>
           <w:rFonts w:cs="Times New Roman"/>
         </w:rPr>
-        <w:t>:772–780. https://doi.org/10.1093/molbev/mst010</w:t>
+        <w:t>:772</w:t>
+      </w:r>
+      <w:proofErr w:type="gramEnd"/>
+      <w:r>
+        <w:rPr>
+          <w:rFonts w:cs="Times New Roman"/>
+        </w:rPr>
+        <w:t>–780. https://doi.org/10.1093/molbev/mst010</w:t>
       </w:r>
     </w:p>
     <w:p>
@@ -3153,7 +3381,21 @@
           <w:rFonts w:cs="Times New Roman"/>
         </w:rPr>
         <w:tab/>
-        <w:t xml:space="preserve">Price MN, Dehal PS, Arkin AP. FastTree 2 – Approximately Maximum-Likelihood Trees for Large Alignments. </w:t>
+        <w:t xml:space="preserve">Price MN, Dehal PS, Arkin AP. </w:t>
+      </w:r>
+      <w:proofErr w:type="spellStart"/>
+      <w:r>
+        <w:rPr>
+          <w:rFonts w:cs="Times New Roman"/>
+        </w:rPr>
+        <w:t>FastTree</w:t>
+      </w:r>
+      <w:proofErr w:type="spellEnd"/>
+      <w:r>
+        <w:rPr>
+          <w:rFonts w:cs="Times New Roman"/>
+        </w:rPr>
+        <w:t xml:space="preserve"> 2 – Approximately Maximum-Likelihood Trees for Large Alignments. </w:t>
       </w:r>
       <w:r>
         <w:rPr>
@@ -3169,6 +3411,7 @@
         </w:rPr>
         <w:t xml:space="preserve"> 2010;</w:t>
       </w:r>
+      <w:proofErr w:type="gramStart"/>
       <w:r>
         <w:rPr>
           <w:rFonts w:cs="Times New Roman"/>
@@ -3181,7 +3424,14 @@
         <w:rPr>
           <w:rFonts w:cs="Times New Roman"/>
         </w:rPr>
-        <w:t>:e9490. https://doi.org/10.1371/journal.pone.0009490</w:t>
+        <w:t>:e</w:t>
+      </w:r>
+      <w:proofErr w:type="gramEnd"/>
+      <w:r>
+        <w:rPr>
+          <w:rFonts w:cs="Times New Roman"/>
+        </w:rPr>
+        <w:t>9490. https://doi.org/10.1371/journal.pone.0009490</w:t>
       </w:r>
     </w:p>
     <w:p>
@@ -3224,15 +3474,39 @@
           <w:rFonts w:cs="Times New Roman"/>
         </w:rPr>
         <w:tab/>
-        <w:t xml:space="preserve">McMurdie PJ, Holmes S. phyloseq: An R package for reproducible interactive analysis and graphics of microbiome census data. </w:t>
-      </w:r>
-      <w:r>
-        <w:rPr>
-          <w:rFonts w:cs="Times New Roman"/>
-          <w:i/>
-          <w:iCs/>
-        </w:rPr>
-        <w:t>PLoS ONE</w:t>
+        <w:t xml:space="preserve">McMurdie PJ, Holmes S. </w:t>
+      </w:r>
+      <w:proofErr w:type="spellStart"/>
+      <w:r>
+        <w:rPr>
+          <w:rFonts w:cs="Times New Roman"/>
+        </w:rPr>
+        <w:t>phyloseq</w:t>
+      </w:r>
+      <w:proofErr w:type="spellEnd"/>
+      <w:r>
+        <w:rPr>
+          <w:rFonts w:cs="Times New Roman"/>
+        </w:rPr>
+        <w:t xml:space="preserve">: An R package for reproducible interactive analysis and graphics of microbiome census data. </w:t>
+      </w:r>
+      <w:proofErr w:type="spellStart"/>
+      <w:r>
+        <w:rPr>
+          <w:rFonts w:cs="Times New Roman"/>
+          <w:i/>
+          <w:iCs/>
+        </w:rPr>
+        <w:t>PLoS</w:t>
+      </w:r>
+      <w:proofErr w:type="spellEnd"/>
+      <w:r>
+        <w:rPr>
+          <w:rFonts w:cs="Times New Roman"/>
+          <w:i/>
+          <w:iCs/>
+        </w:rPr>
+        <w:t xml:space="preserve"> ONE</w:t>
       </w:r>
       <w:r>
         <w:rPr>
@@ -3240,6 +3514,7 @@
         </w:rPr>
         <w:t xml:space="preserve"> 2013;</w:t>
       </w:r>
+      <w:proofErr w:type="gramStart"/>
       <w:r>
         <w:rPr>
           <w:rFonts w:cs="Times New Roman"/>
@@ -3252,7 +3527,14 @@
         <w:rPr>
           <w:rFonts w:cs="Times New Roman"/>
         </w:rPr>
-        <w:t xml:space="preserve">:e61217. </w:t>
+        <w:t>:e</w:t>
+      </w:r>
+      <w:proofErr w:type="gramEnd"/>
+      <w:r>
+        <w:rPr>
+          <w:rFonts w:cs="Times New Roman"/>
+        </w:rPr>
+        <w:t xml:space="preserve">61217. </w:t>
       </w:r>
     </w:p>
     <w:p>
@@ -3273,7 +3555,34 @@
           <w:rFonts w:cs="Times New Roman"/>
         </w:rPr>
         <w:tab/>
-        <w:t xml:space="preserve">Wolodzko T. extraDistr: Additional univariate and multivariate distributions. 2023. </w:t>
+      </w:r>
+      <w:proofErr w:type="spellStart"/>
+      <w:r>
+        <w:rPr>
+          <w:rFonts w:cs="Times New Roman"/>
+        </w:rPr>
+        <w:t>Wolodzko</w:t>
+      </w:r>
+      <w:proofErr w:type="spellEnd"/>
+      <w:r>
+        <w:rPr>
+          <w:rFonts w:cs="Times New Roman"/>
+        </w:rPr>
+        <w:t xml:space="preserve"> T. </w:t>
+      </w:r>
+      <w:proofErr w:type="spellStart"/>
+      <w:r>
+        <w:rPr>
+          <w:rFonts w:cs="Times New Roman"/>
+        </w:rPr>
+        <w:t>extraDistr</w:t>
+      </w:r>
+      <w:proofErr w:type="spellEnd"/>
+      <w:r>
+        <w:rPr>
+          <w:rFonts w:cs="Times New Roman"/>
+        </w:rPr>
+        <w:t xml:space="preserve">: Additional univariate and multivariate distributions. 2023. </w:t>
       </w:r>
     </w:p>
     <w:p>
@@ -3315,7 +3624,21 @@
           <w:rFonts w:cs="Times New Roman"/>
         </w:rPr>
         <w:tab/>
-        <w:t xml:space="preserve">Chen J et al. Associating microbiome composition with environmental covariates using generalized UniFrac distances. </w:t>
+        <w:t xml:space="preserve">Chen J et al. Associating microbiome composition with environmental covariates using generalized </w:t>
+      </w:r>
+      <w:proofErr w:type="spellStart"/>
+      <w:r>
+        <w:rPr>
+          <w:rFonts w:cs="Times New Roman"/>
+        </w:rPr>
+        <w:t>UniFrac</w:t>
+      </w:r>
+      <w:proofErr w:type="spellEnd"/>
+      <w:r>
+        <w:rPr>
+          <w:rFonts w:cs="Times New Roman"/>
+        </w:rPr>
+        <w:t xml:space="preserve"> distances. </w:t>
       </w:r>
       <w:r>
         <w:rPr>
@@ -3329,7 +3652,14 @@
         <w:rPr>
           <w:rFonts w:cs="Times New Roman"/>
         </w:rPr>
-        <w:t xml:space="preserve"> 2012;</w:t>
+        <w:t xml:space="preserve"> </w:t>
+      </w:r>
+      <w:proofErr w:type="gramStart"/>
+      <w:r>
+        <w:rPr>
+          <w:rFonts w:cs="Times New Roman"/>
+        </w:rPr>
+        <w:t>2012;</w:t>
       </w:r>
       <w:r>
         <w:rPr>
@@ -3343,7 +3673,14 @@
         <w:rPr>
           <w:rFonts w:cs="Times New Roman"/>
         </w:rPr>
-        <w:t>:2106–2113. https://doi.org/10.1093/bioinformatics/bts342</w:t>
+        <w:t>:2106</w:t>
+      </w:r>
+      <w:proofErr w:type="gramEnd"/>
+      <w:r>
+        <w:rPr>
+          <w:rFonts w:cs="Times New Roman"/>
+        </w:rPr>
+        <w:t>–2113. https://doi.org/10.1093/bioinformatics/bts342</w:t>
       </w:r>
     </w:p>
     <w:p>
@@ -3399,7 +3736,14 @@
         <w:rPr>
           <w:rFonts w:cs="Times New Roman"/>
         </w:rPr>
-        <w:t xml:space="preserve"> 2017;</w:t>
+        <w:t xml:space="preserve"> </w:t>
+      </w:r>
+      <w:proofErr w:type="gramStart"/>
+      <w:r>
+        <w:rPr>
+          <w:rFonts w:cs="Times New Roman"/>
+        </w:rPr>
+        <w:t>2017;</w:t>
       </w:r>
       <w:r>
         <w:rPr>
@@ -3413,7 +3757,14 @@
         <w:rPr>
           <w:rFonts w:cs="Times New Roman"/>
         </w:rPr>
-        <w:t>:584–587. https://doi.org/10.1038/ismej.2016.117</w:t>
+        <w:t>:584</w:t>
+      </w:r>
+      <w:proofErr w:type="gramEnd"/>
+      <w:r>
+        <w:rPr>
+          <w:rFonts w:cs="Times New Roman"/>
+        </w:rPr>
+        <w:t>–587. https://doi.org/10.1038/ismej.2016.117</w:t>
       </w:r>
     </w:p>
     <w:p>
@@ -3434,35 +3785,150 @@
           <w:rFonts w:cs="Times New Roman"/>
         </w:rPr>
         <w:tab/>
-        <w:t xml:space="preserve">Douglas GM et al. PICRUSt2 for prediction of metagenome functions. </w:t>
-      </w:r>
-      <w:r>
-        <w:rPr>
-          <w:rFonts w:cs="Times New Roman"/>
-          <w:i/>
-          <w:iCs/>
-        </w:rPr>
-        <w:t>Nat Biotechnol</w:t>
-      </w:r>
-      <w:r>
-        <w:rPr>
-          <w:rFonts w:cs="Times New Roman"/>
-        </w:rPr>
-        <w:t xml:space="preserve"> 2020;</w:t>
-      </w:r>
+        <w:t xml:space="preserve">R Core Team. R: A language and environment for statistical computing. Vienna, Austria: R Foundation for Statistical Computing, 2022. </w:t>
+      </w:r>
+    </w:p>
+    <w:p>
+      <w:pPr>
+        <w:pStyle w:val="Bibliography"/>
+        <w:rPr>
+          <w:rFonts w:cs="Times New Roman"/>
+        </w:rPr>
+      </w:pPr>
+      <w:r>
+        <w:rPr>
+          <w:rFonts w:cs="Times New Roman"/>
+        </w:rPr>
+        <w:t xml:space="preserve">17. </w:t>
+      </w:r>
+      <w:r>
+        <w:rPr>
+          <w:rFonts w:cs="Times New Roman"/>
+        </w:rPr>
+        <w:tab/>
+        <w:t xml:space="preserve">RStudio Team. RStudio: Integrated Development Environment for R. Boston, MA: RStudio, PBC., 2020. </w:t>
+      </w:r>
+    </w:p>
+    <w:p>
+      <w:pPr>
+        <w:pStyle w:val="Bibliography"/>
+        <w:rPr>
+          <w:rFonts w:cs="Times New Roman"/>
+        </w:rPr>
+      </w:pPr>
+      <w:r>
+        <w:rPr>
+          <w:rFonts w:cs="Times New Roman"/>
+        </w:rPr>
+        <w:t xml:space="preserve">18. </w:t>
+      </w:r>
+      <w:r>
+        <w:rPr>
+          <w:rFonts w:cs="Times New Roman"/>
+        </w:rPr>
+        <w:tab/>
+        <w:t xml:space="preserve">Wickham H. </w:t>
+      </w:r>
+      <w:proofErr w:type="spellStart"/>
+      <w:r>
+        <w:rPr>
+          <w:rFonts w:cs="Times New Roman"/>
+        </w:rPr>
+        <w:t>tidyverse</w:t>
+      </w:r>
+      <w:proofErr w:type="spellEnd"/>
+      <w:r>
+        <w:rPr>
+          <w:rFonts w:cs="Times New Roman"/>
+        </w:rPr>
+        <w:t xml:space="preserve">: Easily install and load the </w:t>
+      </w:r>
+      <w:proofErr w:type="spellStart"/>
+      <w:r>
+        <w:rPr>
+          <w:rFonts w:cs="Times New Roman"/>
+        </w:rPr>
+        <w:t>tidyverse</w:t>
+      </w:r>
+      <w:proofErr w:type="spellEnd"/>
+      <w:r>
+        <w:rPr>
+          <w:rFonts w:cs="Times New Roman"/>
+        </w:rPr>
+        <w:t xml:space="preserve">. 2023. </w:t>
+      </w:r>
+    </w:p>
+    <w:p>
+      <w:pPr>
+        <w:pStyle w:val="Bibliography"/>
+        <w:rPr>
+          <w:rFonts w:cs="Times New Roman"/>
+        </w:rPr>
+      </w:pPr>
+      <w:r>
+        <w:rPr>
+          <w:rFonts w:cs="Times New Roman"/>
+        </w:rPr>
+        <w:t xml:space="preserve">19. </w:t>
+      </w:r>
+      <w:r>
+        <w:rPr>
+          <w:rFonts w:cs="Times New Roman"/>
+        </w:rPr>
+        <w:tab/>
+        <w:t xml:space="preserve">Xu S et al. </w:t>
+      </w:r>
+      <w:proofErr w:type="spellStart"/>
+      <w:r>
+        <w:rPr>
+          <w:rFonts w:cs="Times New Roman"/>
+        </w:rPr>
+        <w:t>Ggtree</w:t>
+      </w:r>
+      <w:proofErr w:type="spellEnd"/>
+      <w:r>
+        <w:rPr>
+          <w:rFonts w:cs="Times New Roman"/>
+        </w:rPr>
+        <w:t xml:space="preserve">: A serialized data object for visualization of a phylogenetic tree and annotation data. </w:t>
+      </w:r>
+      <w:proofErr w:type="spellStart"/>
+      <w:r>
+        <w:rPr>
+          <w:rFonts w:cs="Times New Roman"/>
+          <w:i/>
+          <w:iCs/>
+        </w:rPr>
+        <w:t>iMeta</w:t>
+      </w:r>
+      <w:proofErr w:type="spellEnd"/>
+      <w:r>
+        <w:rPr>
+          <w:rFonts w:cs="Times New Roman"/>
+        </w:rPr>
+        <w:t xml:space="preserve"> 2022;</w:t>
+      </w:r>
+      <w:proofErr w:type="gramStart"/>
       <w:r>
         <w:rPr>
           <w:rFonts w:cs="Times New Roman"/>
           <w:b/>
           <w:bCs/>
         </w:rPr>
-        <w:t>38</w:t>
-      </w:r>
-      <w:r>
-        <w:rPr>
-          <w:rFonts w:cs="Times New Roman"/>
-        </w:rPr>
-        <w:t>:685–688. https://doi.org/10.1038/s41587-020-0548-6</w:t>
+        <w:t>1</w:t>
+      </w:r>
+      <w:r>
+        <w:rPr>
+          <w:rFonts w:cs="Times New Roman"/>
+        </w:rPr>
+        <w:t>:e</w:t>
+      </w:r>
+      <w:proofErr w:type="gramEnd"/>
+      <w:r>
+        <w:rPr>
+          <w:rFonts w:cs="Times New Roman"/>
+        </w:rPr>
+        <w:t>56. https://doi.org/10.1002/imt2.56</w:t>
       </w:r>
     </w:p>
     <w:p>
@@ -3476,14 +3942,14 @@
         <w:rPr>
           <w:rFonts w:cs="Times New Roman"/>
         </w:rPr>
-        <w:t xml:space="preserve">17. </w:t>
+        <w:t xml:space="preserve">20. </w:t>
       </w:r>
       <w:r>
         <w:rPr>
           <w:rFonts w:cs="Times New Roman"/>
         </w:rPr>
         <w:tab/>
-        <w:t xml:space="preserve">R Core Team. R: A language and environment for statistical computing. Vienna, Austria: R Foundation for Statistical Computing, 2022. </w:t>
+        <w:t xml:space="preserve">Pedersen TL. patchwork: The composer of plots. 2024. </w:t>
       </w:r>
     </w:p>
     <w:p>
@@ -3497,14 +3963,28 @@
         <w:rPr>
           <w:rFonts w:cs="Times New Roman"/>
         </w:rPr>
-        <w:t xml:space="preserve">18. </w:t>
+        <w:t xml:space="preserve">21. </w:t>
       </w:r>
       <w:r>
         <w:rPr>
           <w:rFonts w:cs="Times New Roman"/>
         </w:rPr>
         <w:tab/>
-        <w:t xml:space="preserve">RStudio Team. RStudio: Integrated Development Environment for R. Boston, MA: RStudio, PBC., 2020. </w:t>
+        <w:t xml:space="preserve">Blake K. </w:t>
+      </w:r>
+      <w:proofErr w:type="spellStart"/>
+      <w:r>
+        <w:rPr>
+          <w:rFonts w:cs="Times New Roman"/>
+        </w:rPr>
+        <w:t>NatParksPalettes</w:t>
+      </w:r>
+      <w:proofErr w:type="spellEnd"/>
+      <w:r>
+        <w:rPr>
+          <w:rFonts w:cs="Times New Roman"/>
+        </w:rPr>
+        <w:t xml:space="preserve">: Color palettes inspired by national parks. 2022. </w:t>
       </w:r>
     </w:p>
     <w:p>
@@ -3518,14 +3998,28 @@
         <w:rPr>
           <w:rFonts w:cs="Times New Roman"/>
         </w:rPr>
-        <w:t xml:space="preserve">19. </w:t>
+        <w:t xml:space="preserve">22. </w:t>
       </w:r>
       <w:r>
         <w:rPr>
           <w:rFonts w:cs="Times New Roman"/>
         </w:rPr>
         <w:tab/>
-        <w:t xml:space="preserve">Wickham H. tidyverse: Easily install and load the tidyverse. 2023. </w:t>
+        <w:t xml:space="preserve">Robinson D, Hayes A, Couch S. broom: Convert statistical objects into tidy </w:t>
+      </w:r>
+      <w:proofErr w:type="spellStart"/>
+      <w:r>
+        <w:rPr>
+          <w:rFonts w:cs="Times New Roman"/>
+        </w:rPr>
+        <w:t>tibbles</w:t>
+      </w:r>
+      <w:proofErr w:type="spellEnd"/>
+      <w:r>
+        <w:rPr>
+          <w:rFonts w:cs="Times New Roman"/>
+        </w:rPr>
+        <w:t xml:space="preserve">. 2023. </w:t>
       </w:r>
     </w:p>
     <w:p>
@@ -3539,28 +4033,190 @@
         <w:rPr>
           <w:rFonts w:cs="Times New Roman"/>
         </w:rPr>
-        <w:t xml:space="preserve">20. </w:t>
+        <w:t xml:space="preserve">23. </w:t>
       </w:r>
       <w:r>
         <w:rPr>
           <w:rFonts w:cs="Times New Roman"/>
         </w:rPr>
         <w:tab/>
-        <w:t xml:space="preserve">Xu S et al. Ggtree: A serialized data object for visualization of a phylogenetic tree and annotation data. </w:t>
-      </w:r>
-      <w:r>
-        <w:rPr>
-          <w:rFonts w:cs="Times New Roman"/>
-          <w:i/>
-          <w:iCs/>
-        </w:rPr>
-        <w:t>iMeta</w:t>
-      </w:r>
-      <w:r>
-        <w:rPr>
-          <w:rFonts w:cs="Times New Roman"/>
-        </w:rPr>
-        <w:t xml:space="preserve"> 2022;</w:t>
+        <w:t xml:space="preserve">Kuhn M, Jackson S, </w:t>
+      </w:r>
+      <w:proofErr w:type="spellStart"/>
+      <w:r>
+        <w:rPr>
+          <w:rFonts w:cs="Times New Roman"/>
+        </w:rPr>
+        <w:t>Cimentada</w:t>
+      </w:r>
+      <w:proofErr w:type="spellEnd"/>
+      <w:r>
+        <w:rPr>
+          <w:rFonts w:cs="Times New Roman"/>
+        </w:rPr>
+        <w:t xml:space="preserve"> J. </w:t>
+      </w:r>
+      <w:proofErr w:type="spellStart"/>
+      <w:r>
+        <w:rPr>
+          <w:rFonts w:cs="Times New Roman"/>
+        </w:rPr>
+        <w:t>corrr</w:t>
+      </w:r>
+      <w:proofErr w:type="spellEnd"/>
+      <w:r>
+        <w:rPr>
+          <w:rFonts w:cs="Times New Roman"/>
+        </w:rPr>
+        <w:t xml:space="preserve">: Correlations in R. 2022. </w:t>
+      </w:r>
+    </w:p>
+    <w:p>
+      <w:pPr>
+        <w:pStyle w:val="Bibliography"/>
+        <w:rPr>
+          <w:rFonts w:cs="Times New Roman"/>
+        </w:rPr>
+      </w:pPr>
+      <w:r>
+        <w:rPr>
+          <w:rFonts w:cs="Times New Roman"/>
+        </w:rPr>
+        <w:t xml:space="preserve">24. </w:t>
+      </w:r>
+      <w:r>
+        <w:rPr>
+          <w:rFonts w:cs="Times New Roman"/>
+        </w:rPr>
+        <w:tab/>
+      </w:r>
+      <w:proofErr w:type="spellStart"/>
+      <w:r>
+        <w:rPr>
+          <w:rFonts w:cs="Times New Roman"/>
+        </w:rPr>
+        <w:t>Ushey</w:t>
+      </w:r>
+      <w:proofErr w:type="spellEnd"/>
+      <w:r>
+        <w:rPr>
+          <w:rFonts w:cs="Times New Roman"/>
+        </w:rPr>
+        <w:t xml:space="preserve"> K, Wickham H. </w:t>
+      </w:r>
+      <w:proofErr w:type="spellStart"/>
+      <w:r>
+        <w:rPr>
+          <w:rFonts w:cs="Times New Roman"/>
+        </w:rPr>
+        <w:t>renv</w:t>
+      </w:r>
+      <w:proofErr w:type="spellEnd"/>
+      <w:r>
+        <w:rPr>
+          <w:rFonts w:cs="Times New Roman"/>
+        </w:rPr>
+        <w:t xml:space="preserve">: Project environments. 2024. </w:t>
+      </w:r>
+    </w:p>
+    <w:p>
+      <w:pPr>
+        <w:pStyle w:val="Bibliography"/>
+        <w:rPr>
+          <w:rFonts w:cs="Times New Roman"/>
+        </w:rPr>
+      </w:pPr>
+      <w:r>
+        <w:rPr>
+          <w:rFonts w:cs="Times New Roman"/>
+        </w:rPr>
+        <w:lastRenderedPageBreak/>
+        <w:t xml:space="preserve">25. </w:t>
+      </w:r>
+      <w:r>
+        <w:rPr>
+          <w:rFonts w:cs="Times New Roman"/>
+        </w:rPr>
+        <w:tab/>
+      </w:r>
+      <w:proofErr w:type="spellStart"/>
+      <w:r>
+        <w:rPr>
+          <w:rFonts w:cs="Times New Roman"/>
+        </w:rPr>
+        <w:t>Kassambara</w:t>
+      </w:r>
+      <w:proofErr w:type="spellEnd"/>
+      <w:r>
+        <w:rPr>
+          <w:rFonts w:cs="Times New Roman"/>
+        </w:rPr>
+        <w:t xml:space="preserve"> A. </w:t>
+      </w:r>
+      <w:proofErr w:type="spellStart"/>
+      <w:r>
+        <w:rPr>
+          <w:rFonts w:cs="Times New Roman"/>
+        </w:rPr>
+        <w:t>ggpubr</w:t>
+      </w:r>
+      <w:proofErr w:type="spellEnd"/>
+      <w:r>
+        <w:rPr>
+          <w:rFonts w:cs="Times New Roman"/>
+        </w:rPr>
+        <w:t xml:space="preserve">: ggplot2 based publication ready plots. 2023. </w:t>
+      </w:r>
+    </w:p>
+    <w:p>
+      <w:pPr>
+        <w:pStyle w:val="Bibliography"/>
+        <w:rPr>
+          <w:rFonts w:cs="Times New Roman"/>
+        </w:rPr>
+      </w:pPr>
+      <w:r>
+        <w:rPr>
+          <w:rFonts w:cs="Times New Roman"/>
+        </w:rPr>
+        <w:t xml:space="preserve">26. </w:t>
+      </w:r>
+      <w:r>
+        <w:rPr>
+          <w:rFonts w:cs="Times New Roman"/>
+        </w:rPr>
+        <w:tab/>
+        <w:t xml:space="preserve">Martin M. </w:t>
+      </w:r>
+      <w:proofErr w:type="spellStart"/>
+      <w:r>
+        <w:rPr>
+          <w:rFonts w:cs="Times New Roman"/>
+        </w:rPr>
+        <w:t>Cutadapt</w:t>
+      </w:r>
+      <w:proofErr w:type="spellEnd"/>
+      <w:r>
+        <w:rPr>
+          <w:rFonts w:cs="Times New Roman"/>
+        </w:rPr>
+        <w:t xml:space="preserve"> removes adapter sequences from high-throughput sequencing reads. </w:t>
+      </w:r>
+      <w:proofErr w:type="spellStart"/>
+      <w:r>
+        <w:rPr>
+          <w:rFonts w:cs="Times New Roman"/>
+          <w:i/>
+          <w:iCs/>
+        </w:rPr>
+        <w:t>EMBnet.journal</w:t>
+      </w:r>
+      <w:proofErr w:type="spellEnd"/>
+      <w:r>
+        <w:rPr>
+          <w:rFonts w:cs="Times New Roman"/>
+        </w:rPr>
+        <w:t xml:space="preserve"> 2011;</w:t>
       </w:r>
       <w:r>
         <w:rPr>
@@ -3568,213 +4224,37 @@
           <w:b/>
           <w:bCs/>
         </w:rPr>
-        <w:t>1</w:t>
-      </w:r>
-      <w:r>
-        <w:rPr>
-          <w:rFonts w:cs="Times New Roman"/>
-        </w:rPr>
-        <w:t>:e56. https://doi.org/10.1002/imt2.56</w:t>
+        <w:t>17</w:t>
+      </w:r>
+      <w:r>
+        <w:rPr>
+          <w:rFonts w:cs="Times New Roman"/>
+        </w:rPr>
+        <w:t>:10–12. https://doi.org/10.14806/ej.17.1.200</w:t>
       </w:r>
     </w:p>
     <w:p>
       <w:pPr>
         <w:pStyle w:val="Bibliography"/>
         <w:rPr>
-          <w:rFonts w:cs="Times New Roman"/>
-        </w:rPr>
-      </w:pPr>
-      <w:r>
-        <w:rPr>
-          <w:rFonts w:cs="Times New Roman"/>
-        </w:rPr>
-        <w:t xml:space="preserve">21. </w:t>
-      </w:r>
-      <w:r>
-        <w:rPr>
-          <w:rFonts w:cs="Times New Roman"/>
-        </w:rPr>
-        <w:tab/>
-        <w:t xml:space="preserve">Pedersen TL. patchwork: The composer of plots. 2024. </w:t>
-      </w:r>
-    </w:p>
-    <w:p>
-      <w:pPr>
-        <w:pStyle w:val="Bibliography"/>
-        <w:rPr>
-          <w:rFonts w:cs="Times New Roman"/>
-        </w:rPr>
-      </w:pPr>
-      <w:r>
-        <w:rPr>
-          <w:rFonts w:cs="Times New Roman"/>
-        </w:rPr>
-        <w:t xml:space="preserve">22. </w:t>
-      </w:r>
-      <w:r>
-        <w:rPr>
-          <w:rFonts w:cs="Times New Roman"/>
-        </w:rPr>
-        <w:tab/>
-        <w:t xml:space="preserve">Blake K. NatParksPalettes: Color palettes inspired by national parks. 2022. </w:t>
-      </w:r>
-    </w:p>
-    <w:p>
-      <w:pPr>
-        <w:pStyle w:val="Bibliography"/>
-        <w:rPr>
-          <w:rFonts w:cs="Times New Roman"/>
-        </w:rPr>
-      </w:pPr>
-      <w:r>
-        <w:rPr>
-          <w:rFonts w:cs="Times New Roman"/>
-        </w:rPr>
-        <w:t xml:space="preserve">23. </w:t>
-      </w:r>
-      <w:r>
-        <w:rPr>
-          <w:rFonts w:cs="Times New Roman"/>
-        </w:rPr>
-        <w:tab/>
-        <w:t xml:space="preserve">Robinson D, Hayes A, Couch S. broom: Convert statistical objects into tidy tibbles. 2023. </w:t>
-      </w:r>
-    </w:p>
-    <w:p>
-      <w:pPr>
-        <w:pStyle w:val="Bibliography"/>
-        <w:rPr>
-          <w:rFonts w:cs="Times New Roman"/>
-        </w:rPr>
-      </w:pPr>
-      <w:r>
-        <w:rPr>
-          <w:rFonts w:cs="Times New Roman"/>
-        </w:rPr>
-        <w:lastRenderedPageBreak/>
-        <w:t xml:space="preserve">24. </w:t>
-      </w:r>
-      <w:r>
-        <w:rPr>
-          <w:rFonts w:cs="Times New Roman"/>
-        </w:rPr>
-        <w:tab/>
-        <w:t xml:space="preserve">Kuhn M, Jackson S, Cimentada J. corrr: Correlations in R. 2022. </w:t>
-      </w:r>
-    </w:p>
-    <w:p>
-      <w:pPr>
-        <w:pStyle w:val="Bibliography"/>
-        <w:rPr>
-          <w:rFonts w:cs="Times New Roman"/>
-        </w:rPr>
-      </w:pPr>
-      <w:r>
-        <w:rPr>
-          <w:rFonts w:cs="Times New Roman"/>
-        </w:rPr>
-        <w:t xml:space="preserve">25. </w:t>
-      </w:r>
-      <w:r>
-        <w:rPr>
-          <w:rFonts w:cs="Times New Roman"/>
-        </w:rPr>
-        <w:tab/>
-        <w:t xml:space="preserve">Ushey K, Wickham H. renv: Project environments. 2024. </w:t>
-      </w:r>
-    </w:p>
-    <w:p>
-      <w:pPr>
-        <w:pStyle w:val="Bibliography"/>
-        <w:rPr>
-          <w:rFonts w:cs="Times New Roman"/>
-        </w:rPr>
-      </w:pPr>
-      <w:r>
-        <w:rPr>
-          <w:rFonts w:cs="Times New Roman"/>
-        </w:rPr>
-        <w:t xml:space="preserve">26. </w:t>
-      </w:r>
-      <w:r>
-        <w:rPr>
-          <w:rFonts w:cs="Times New Roman"/>
-        </w:rPr>
-        <w:tab/>
-        <w:t xml:space="preserve">Kassambara A. ggpubr: ggplot2 based publication ready plots. 2023. </w:t>
-      </w:r>
-    </w:p>
-    <w:p>
-      <w:pPr>
-        <w:pStyle w:val="Bibliography"/>
-        <w:rPr>
-          <w:rFonts w:cs="Times New Roman"/>
-        </w:rPr>
-      </w:pPr>
-      <w:r>
-        <w:rPr>
-          <w:rFonts w:cs="Times New Roman"/>
-        </w:rPr>
-        <w:t xml:space="preserve">27. </w:t>
-      </w:r>
-      <w:r>
-        <w:rPr>
-          <w:rFonts w:cs="Times New Roman"/>
-        </w:rPr>
-        <w:tab/>
-        <w:t xml:space="preserve">Martin M. Cutadapt removes adapter sequences from high-throughput sequencing reads. </w:t>
-      </w:r>
-      <w:r>
-        <w:rPr>
-          <w:rFonts w:cs="Times New Roman"/>
-          <w:i/>
-          <w:iCs/>
-        </w:rPr>
-        <w:t>EMBnet.journal</w:t>
-      </w:r>
-      <w:r>
-        <w:rPr>
-          <w:rFonts w:cs="Times New Roman"/>
-        </w:rPr>
-        <w:t xml:space="preserve"> 2011;</w:t>
-      </w:r>
-      <w:r>
-        <w:rPr>
-          <w:rFonts w:cs="Times New Roman"/>
           <w:b/>
           <w:bCs/>
         </w:rPr>
-        <w:t>17</w:t>
-      </w:r>
-      <w:r>
-        <w:rPr>
-          <w:rFonts w:cs="Times New Roman"/>
-        </w:rPr>
-        <w:t>:10–12. https://doi.org/10.14806/ej.17.1.200</w:t>
-      </w:r>
-    </w:p>
-    <w:p>
-      <w:pPr>
-        <w:pStyle w:val="Bibliography"/>
+      </w:pPr>
+      <w:r>
         <w:rPr>
           <w:b/>
           <w:bCs/>
         </w:rPr>
-      </w:pPr>
-      <w:r>
-        <w:rPr>
-          <w:b/>
-          <w:bCs/>
-        </w:rPr>
         <w:fldChar w:fldCharType="end"/>
       </w:r>
       <w:bookmarkEnd w:id="0"/>
       <w:bookmarkEnd w:id="2"/>
-      <w:bookmarkEnd w:id="6"/>
+      <w:bookmarkEnd w:id="3"/>
     </w:p>
     <w:sectPr>
-      <w:footerReference w:type="even" r:id="rId18"/>
-      <w:footerReference w:type="default" r:id="rId19"/>
+      <w:footerReference w:type="even" r:id="rId13"/>
+      <w:footerReference w:type="default" r:id="rId14"/>
       <w:pgSz w:w="12240" w:h="15840"/>
       <w:pgMar w:top="1440" w:right="1440" w:bottom="1440" w:left="1440" w:header="720" w:footer="720" w:gutter="0"/>
       <w:lnNumType w:countBy="1" w:restart="continuous"/>
@@ -3783,86 +4263,6 @@
     </w:sectPr>
   </w:body>
 </w:document>
-</file>
-
-<file path=word/comments.xml><?xml version="1.0" encoding="utf-8"?>
-<w:comments xmlns:wpc="http://schemas.microsoft.com/office/word/2010/wordprocessingCanvas" xmlns:cx="http://schemas.microsoft.com/office/drawing/2014/chartex" xmlns:cx1="http://schemas.microsoft.com/office/drawing/2015/9/8/chartex" xmlns:cx2="http://schemas.microsoft.com/office/drawing/2015/10/21/chartex" xmlns:cx3="http://schemas.microsoft.com/office/drawing/2016/5/9/chartex" xmlns:cx4="http://schemas.microsoft.com/office/drawing/2016/5/10/chartex" xmlns:cx5="http://schemas.microsoft.com/office/drawing/2016/5/11/chartex" xmlns:cx6="http://schemas.microsoft.com/office/drawing/2016/5/12/chartex" xmlns:cx7="http://schemas.microsoft.com/office/drawing/2016/5/13/chartex" xmlns:cx8="http://schemas.microsoft.com/office/drawing/2016/5/14/chartex" xmlns:mc="http://schemas.openxmlformats.org/markup-compatibility/2006" xmlns:aink="http://schemas.microsoft.com/office/drawing/2016/ink" xmlns:am3d="http://schemas.microsoft.com/office/drawing/2017/model3d" xmlns:o="urn:schemas-microsoft-com:office:office" xmlns:oel="http://schemas.microsoft.com/office/2019/extlst" xmlns:r="http://schemas.openxmlformats.org/officeDocument/2006/relationships" xmlns:m="http://schemas.openxmlformats.org/officeDocument/2006/math" xmlns:v="urn:schemas-microsoft-com:vml" xmlns:wp14="http://schemas.microsoft.com/office/word/2010/wordprocessingDrawing" xmlns:wp="http://schemas.openxmlformats.org/drawingml/2006/wordprocessingDrawing" xmlns:w10="urn:schemas-microsoft-com:office:word" xmlns:w="http://schemas.openxmlformats.org/wordprocessingml/2006/main" xmlns:w14="http://schemas.microsoft.com/office/word/2010/wordml" xmlns:w15="http://schemas.microsoft.com/office/word/2012/wordml" xmlns:w16cex="http://schemas.microsoft.com/office/word/2018/wordml/cex" xmlns:w16cid="http://schemas.microsoft.com/office/word/2016/wordml/cid" xmlns:w16="http://schemas.microsoft.com/office/word/2018/wordml" xmlns:w16du="http://schemas.microsoft.com/office/word/2023/wordml/word16du" xmlns:w16sdtdh="http://schemas.microsoft.com/office/word/2020/wordml/sdtdatahash" xmlns:w16sdtfl="http://schemas.microsoft.com/office/word/2024/wordml/sdtformatlock" xmlns:w16se="http://schemas.microsoft.com/office/word/2015/wordml/symex" xmlns:wpg="http://schemas.microsoft.com/office/word/2010/wordprocessingGroup" xmlns:wpi="http://schemas.microsoft.com/office/word/2010/wordprocessingInk" xmlns:wne="http://schemas.microsoft.com/office/word/2006/wordml" xmlns:wps="http://schemas.microsoft.com/office/word/2010/wordprocessingShape" mc:Ignorable="w14 w15 w16se w16cid w16 w16cex w16sdtdh w16sdtfl w16du wp14">
-  <w:comment w:id="3" w:author="Augustus Raymond Pendleton" w:date="2025-09-29T15:30:00Z" w:initials="AP">
-    <w:p>
-      <w:r>
-        <w:rPr>
-          <w:rStyle w:val="CommentReference"/>
-        </w:rPr>
-        <w:annotationRef/>
-      </w:r>
-      <w:r>
-        <w:rPr>
-          <w:sz w:val="20"/>
-          <w:szCs w:val="20"/>
-        </w:rPr>
-        <w:t>Gus add Props Bioproject, just have SRA accession rn and NCBI servers are down</w:t>
-      </w:r>
-    </w:p>
-  </w:comment>
-  <w:comment w:id="4" w:author="Augustus Raymond Pendleton" w:date="2025-09-29T15:10:00Z" w:initials="AP">
-    <w:p>
-      <w:r>
-        <w:rPr>
-          <w:rStyle w:val="CommentReference"/>
-        </w:rPr>
-        <w:annotationRef/>
-      </w:r>
-      <w:r>
-        <w:rPr>
-          <w:sz w:val="20"/>
-          <w:szCs w:val="20"/>
-        </w:rPr>
-        <w:t>Gus confirm this</w:t>
-      </w:r>
-    </w:p>
-  </w:comment>
-  <w:comment w:id="5" w:author="Augustus Raymond Pendleton" w:date="2025-09-28T21:02:00Z" w:initials="AP">
-    <w:p>
-      <w:r>
-        <w:rPr>
-          <w:rStyle w:val="CommentReference"/>
-        </w:rPr>
-        <w:annotationRef/>
-      </w:r>
-      <w:r>
-        <w:rPr>
-          <w:sz w:val="20"/>
-          <w:szCs w:val="20"/>
-        </w:rPr>
-        <w:t>Gus: Size points by total cell count (post-Mar review).</w:t>
-      </w:r>
-    </w:p>
-  </w:comment>
-</w:comments>
-</file>
-
-<file path=word/commentsExtended.xml><?xml version="1.0" encoding="utf-8"?>
-<w15:commentsEx xmlns:wpc="http://schemas.microsoft.com/office/word/2010/wordprocessingCanvas" xmlns:cx="http://schemas.microsoft.com/office/drawing/2014/chartex" xmlns:cx1="http://schemas.microsoft.com/office/drawing/2015/9/8/chartex" xmlns:cx2="http://schemas.microsoft.com/office/drawing/2015/10/21/chartex" xmlns:cx3="http://schemas.microsoft.com/office/drawing/2016/5/9/chartex" xmlns:cx4="http://schemas.microsoft.com/office/drawing/2016/5/10/chartex" xmlns:cx5="http://schemas.microsoft.com/office/drawing/2016/5/11/chartex" xmlns:cx6="http://schemas.microsoft.com/office/drawing/2016/5/12/chartex" xmlns:cx7="http://schemas.microsoft.com/office/drawing/2016/5/13/chartex" xmlns:cx8="http://schemas.microsoft.com/office/drawing/2016/5/14/chartex" xmlns:mc="http://schemas.openxmlformats.org/markup-compatibility/2006" xmlns:aink="http://schemas.microsoft.com/office/drawing/2016/ink" xmlns:am3d="http://schemas.microsoft.com/office/drawing/2017/model3d" xmlns:o="urn:schemas-microsoft-com:office:office" xmlns:oel="http://schemas.microsoft.com/office/2019/extlst" xmlns:r="http://schemas.openxmlformats.org/officeDocument/2006/relationships" xmlns:m="http://schemas.openxmlformats.org/officeDocument/2006/math" xmlns:v="urn:schemas-microsoft-com:vml" xmlns:wp14="http://schemas.microsoft.com/office/word/2010/wordprocessingDrawing" xmlns:wp="http://schemas.openxmlformats.org/drawingml/2006/wordprocessingDrawing" xmlns:w10="urn:schemas-microsoft-com:office:word" xmlns:w="http://schemas.openxmlformats.org/wordprocessingml/2006/main" xmlns:w14="http://schemas.microsoft.com/office/word/2010/wordml" xmlns:w15="http://schemas.microsoft.com/office/word/2012/wordml" xmlns:w16cex="http://schemas.microsoft.com/office/word/2018/wordml/cex" xmlns:w16cid="http://schemas.microsoft.com/office/word/2016/wordml/cid" xmlns:w16="http://schemas.microsoft.com/office/word/2018/wordml" xmlns:w16du="http://schemas.microsoft.com/office/word/2023/wordml/word16du" xmlns:w16sdtdh="http://schemas.microsoft.com/office/word/2020/wordml/sdtdatahash" xmlns:w16sdtfl="http://schemas.microsoft.com/office/word/2024/wordml/sdtformatlock" xmlns:w16se="http://schemas.microsoft.com/office/word/2015/wordml/symex" xmlns:wpg="http://schemas.microsoft.com/office/word/2010/wordprocessingGroup" xmlns:wpi="http://schemas.microsoft.com/office/word/2010/wordprocessingInk" xmlns:wne="http://schemas.microsoft.com/office/word/2006/wordml" xmlns:wps="http://schemas.microsoft.com/office/word/2010/wordprocessingShape" mc:Ignorable="w14 w15 w16se w16cid w16 w16cex w16sdtdh w16sdtfl w16du wp14">
-  <w15:commentEx w15:paraId="793B7A03" w15:done="0"/>
-  <w15:commentEx w15:paraId="27AE29B7" w15:done="0"/>
-  <w15:commentEx w15:paraId="74C18ADA" w15:done="0"/>
-</w15:commentsEx>
-</file>
-
-<file path=word/commentsExtensible.xml><?xml version="1.0" encoding="utf-8"?>
-<w16cex:commentsExtensible xmlns:wpc="http://schemas.microsoft.com/office/word/2010/wordprocessingCanvas" xmlns:cx="http://schemas.microsoft.com/office/drawing/2014/chartex" xmlns:cx1="http://schemas.microsoft.com/office/drawing/2015/9/8/chartex" xmlns:cx2="http://schemas.microsoft.com/office/drawing/2015/10/21/chartex" xmlns:cx3="http://schemas.microsoft.com/office/drawing/2016/5/9/chartex" xmlns:cx4="http://schemas.microsoft.com/office/drawing/2016/5/10/chartex" xmlns:cx5="http://schemas.microsoft.com/office/drawing/2016/5/11/chartex" xmlns:cx6="http://schemas.microsoft.com/office/drawing/2016/5/12/chartex" xmlns:cx7="http://schemas.microsoft.com/office/drawing/2016/5/13/chartex" xmlns:cx8="http://schemas.microsoft.com/office/drawing/2016/5/14/chartex" xmlns:cr="http://schemas.microsoft.com/office/comments/2020/reactions" xmlns:mc="http://schemas.openxmlformats.org/markup-compatibility/2006" xmlns:aink="http://schemas.microsoft.com/office/drawing/2016/ink" xmlns:am3d="http://schemas.microsoft.com/office/drawing/2017/model3d" xmlns:o="urn:schemas-microsoft-com:office:office" xmlns:oel="http://schemas.microsoft.com/office/2019/extlst" xmlns:r="http://schemas.openxmlformats.org/officeDocument/2006/relationships" xmlns:m="http://schemas.openxmlformats.org/officeDocument/2006/math" xmlns:v="urn:schemas-microsoft-com:vml" xmlns:wp14="http://schemas.microsoft.com/office/word/2010/wordprocessingDrawing" xmlns:wp="http://schemas.openxmlformats.org/drawingml/2006/wordprocessingDrawing" xmlns:w10="urn:schemas-microsoft-com:office:word" xmlns:w="http://schemas.openxmlformats.org/wordprocessingml/2006/main" xmlns:w14="http://schemas.microsoft.com/office/word/2010/wordml" xmlns:w15="http://schemas.microsoft.com/office/word/2012/wordml" xmlns:w16cex="http://schemas.microsoft.com/office/word/2018/wordml/cex" xmlns:w16cid="http://schemas.microsoft.com/office/word/2016/wordml/cid" xmlns:w16="http://schemas.microsoft.com/office/word/2018/wordml" xmlns:w16du="http://schemas.microsoft.com/office/word/2023/wordml/word16du" xmlns:w16sdtdh="http://schemas.microsoft.com/office/word/2020/wordml/sdtdatahash" xmlns:w16sdtfl="http://schemas.microsoft.com/office/word/2024/wordml/sdtformatlock" xmlns:w16se="http://schemas.microsoft.com/office/word/2015/wordml/symex" xmlns:wpg="http://schemas.microsoft.com/office/word/2010/wordprocessingGroup" xmlns:wpi="http://schemas.microsoft.com/office/word/2010/wordprocessingInk" xmlns:wne="http://schemas.microsoft.com/office/word/2006/wordml" xmlns:wps="http://schemas.microsoft.com/office/word/2010/wordprocessingShape" mc:Ignorable="w14 w15 w16se w16cid w16 w16cex w16sdtdh w16sdtfl cr w16du wp14">
-  <w16cex:commentExtensible w16cex:durableId="0C0B45F8" w16cex:dateUtc="2025-09-29T19:30:00Z"/>
-  <w16cex:commentExtensible w16cex:durableId="4654DC5A" w16cex:dateUtc="2025-09-29T19:10:00Z"/>
-  <w16cex:commentExtensible w16cex:durableId="7DA3E9A2" w16cex:dateUtc="2025-09-29T01:02:00Z"/>
-</w16cex:commentsExtensible>
-</file>
-
-<file path=word/commentsIds.xml><?xml version="1.0" encoding="utf-8"?>
-<w16cid:commentsIds xmlns:wpc="http://schemas.microsoft.com/office/word/2010/wordprocessingCanvas" xmlns:cx="http://schemas.microsoft.com/office/drawing/2014/chartex" xmlns:cx1="http://schemas.microsoft.com/office/drawing/2015/9/8/chartex" xmlns:cx2="http://schemas.microsoft.com/office/drawing/2015/10/21/chartex" xmlns:cx3="http://schemas.microsoft.com/office/drawing/2016/5/9/chartex" xmlns:cx4="http://schemas.microsoft.com/office/drawing/2016/5/10/chartex" xmlns:cx5="http://schemas.microsoft.com/office/drawing/2016/5/11/chartex" xmlns:cx6="http://schemas.microsoft.com/office/drawing/2016/5/12/chartex" xmlns:cx7="http://schemas.microsoft.com/office/drawing/2016/5/13/chartex" xmlns:cx8="http://schemas.microsoft.com/office/drawing/2016/5/14/chartex" xmlns:mc="http://schemas.openxmlformats.org/markup-compatibility/2006" xmlns:aink="http://schemas.microsoft.com/office/drawing/2016/ink" xmlns:am3d="http://schemas.microsoft.com/office/drawing/2017/model3d" xmlns:o="urn:schemas-microsoft-com:office:office" xmlns:oel="http://schemas.microsoft.com/office/2019/extlst" xmlns:r="http://schemas.openxmlformats.org/officeDocument/2006/relationships" xmlns:m="http://schemas.openxmlformats.org/officeDocument/2006/math" xmlns:v="urn:schemas-microsoft-com:vml" xmlns:wp14="http://schemas.microsoft.com/office/word/2010/wordprocessingDrawing" xmlns:wp="http://schemas.openxmlformats.org/drawingml/2006/wordprocessingDrawing" xmlns:w10="urn:schemas-microsoft-com:office:word" xmlns:w="http://schemas.openxmlformats.org/wordprocessingml/2006/main" xmlns:w14="http://schemas.microsoft.com/office/word/2010/wordml" xmlns:w15="http://schemas.microsoft.com/office/word/2012/wordml" xmlns:w16cex="http://schemas.microsoft.com/office/word/2018/wordml/cex" xmlns:w16cid="http://schemas.microsoft.com/office/word/2016/wordml/cid" xmlns:w16="http://schemas.microsoft.com/office/word/2018/wordml" xmlns:w16du="http://schemas.microsoft.com/office/word/2023/wordml/word16du" xmlns:w16sdtdh="http://schemas.microsoft.com/office/word/2020/wordml/sdtdatahash" xmlns:w16sdtfl="http://schemas.microsoft.com/office/word/2024/wordml/sdtformatlock" xmlns:w16se="http://schemas.microsoft.com/office/word/2015/wordml/symex" xmlns:wpg="http://schemas.microsoft.com/office/word/2010/wordprocessingGroup" xmlns:wpi="http://schemas.microsoft.com/office/word/2010/wordprocessingInk" xmlns:wne="http://schemas.microsoft.com/office/word/2006/wordml" xmlns:wps="http://schemas.microsoft.com/office/word/2010/wordprocessingShape" mc:Ignorable="w14 w15 w16se w16cid w16 w16cex w16sdtdh w16sdtfl w16du wp14">
-  <w16cid:commentId w16cid:paraId="793B7A03" w16cid:durableId="0C0B45F8"/>
-  <w16cid:commentId w16cid:paraId="27AE29B7" w16cid:durableId="4654DC5A"/>
-  <w16cid:commentId w16cid:paraId="74C18ADA" w16cid:durableId="7DA3E9A2"/>
-</w16cid:commentsIds>
 </file>
 
 <file path=word/endnotes.xml><?xml version="1.0" encoding="utf-8"?>
@@ -4119,14 +4519,6 @@
     <w:abstractNumId w:val="0"/>
   </w:num>
 </w:numbering>
-</file>
-
-<file path=word/people.xml><?xml version="1.0" encoding="utf-8"?>
-<w15:people xmlns:wpc="http://schemas.microsoft.com/office/word/2010/wordprocessingCanvas" xmlns:cx="http://schemas.microsoft.com/office/drawing/2014/chartex" xmlns:cx1="http://schemas.microsoft.com/office/drawing/2015/9/8/chartex" xmlns:cx2="http://schemas.microsoft.com/office/drawing/2015/10/21/chartex" xmlns:cx3="http://schemas.microsoft.com/office/drawing/2016/5/9/chartex" xmlns:cx4="http://schemas.microsoft.com/office/drawing/2016/5/10/chartex" xmlns:cx5="http://schemas.microsoft.com/office/drawing/2016/5/11/chartex" xmlns:cx6="http://schemas.microsoft.com/office/drawing/2016/5/12/chartex" xmlns:cx7="http://schemas.microsoft.com/office/drawing/2016/5/13/chartex" xmlns:cx8="http://schemas.microsoft.com/office/drawing/2016/5/14/chartex" xmlns:mc="http://schemas.openxmlformats.org/markup-compatibility/2006" xmlns:aink="http://schemas.microsoft.com/office/drawing/2016/ink" xmlns:am3d="http://schemas.microsoft.com/office/drawing/2017/model3d" xmlns:o="urn:schemas-microsoft-com:office:office" xmlns:oel="http://schemas.microsoft.com/office/2019/extlst" xmlns:r="http://schemas.openxmlformats.org/officeDocument/2006/relationships" xmlns:m="http://schemas.openxmlformats.org/officeDocument/2006/math" xmlns:v="urn:schemas-microsoft-com:vml" xmlns:wp14="http://schemas.microsoft.com/office/word/2010/wordprocessingDrawing" xmlns:wp="http://schemas.openxmlformats.org/drawingml/2006/wordprocessingDrawing" xmlns:w10="urn:schemas-microsoft-com:office:word" xmlns:w="http://schemas.openxmlformats.org/wordprocessingml/2006/main" xmlns:w14="http://schemas.microsoft.com/office/word/2010/wordml" xmlns:w15="http://schemas.microsoft.com/office/word/2012/wordml" xmlns:w16cex="http://schemas.microsoft.com/office/word/2018/wordml/cex" xmlns:w16cid="http://schemas.microsoft.com/office/word/2016/wordml/cid" xmlns:w16="http://schemas.microsoft.com/office/word/2018/wordml" xmlns:w16du="http://schemas.microsoft.com/office/word/2023/wordml/word16du" xmlns:w16sdtdh="http://schemas.microsoft.com/office/word/2020/wordml/sdtdatahash" xmlns:w16sdtfl="http://schemas.microsoft.com/office/word/2024/wordml/sdtformatlock" xmlns:w16se="http://schemas.microsoft.com/office/word/2015/wordml/symex" xmlns:wpg="http://schemas.microsoft.com/office/word/2010/wordprocessingGroup" xmlns:wpi="http://schemas.microsoft.com/office/word/2010/wordprocessingInk" xmlns:wne="http://schemas.microsoft.com/office/word/2006/wordml" xmlns:wps="http://schemas.microsoft.com/office/word/2010/wordprocessingShape" mc:Ignorable="w14 w15 w16se w16cid w16 w16cex w16sdtdh w16sdtfl w16du wp14">
-  <w15:person w15:author="Augustus Raymond Pendleton">
-    <w15:presenceInfo w15:providerId="AD" w15:userId="S::arp277@cornell.edu::8e2ba5de-7db6-4e90-909e-356d96f144cb"/>
-  </w15:person>
-</w15:people>
 </file>
 
 <file path=word/styles.xml><?xml version="1.0" encoding="utf-8"?>

</xml_diff>